<commit_message>
Se enexo el CV en los diferentes formatos y se hicieron ajustes menores en las páginas principales para mejorar la presentación.
</commit_message>
<xml_diff>
--- a/public/assets/CV/CV Uziel Sanchez Marin WORD.docx
+++ b/public/assets/CV/CV Uziel Sanchez Marin WORD.docx
@@ -195,7 +195,7 @@
               </wp:anchor>
             </w:drawing>
           </mc:Choice>
-          <mc:Fallback xmlns:w16sdtfl="http://schemas.microsoft.com/office/word/2024/wordml/sdtformatlock" xmlns:w16du="http://schemas.microsoft.com/office/word/2023/wordml/word16du" xmlns:oel="http://schemas.microsoft.com/office/2019/extlst">
+          <mc:Fallback xmlns:oel="http://schemas.microsoft.com/office/2019/extlst" xmlns:w16du="http://schemas.microsoft.com/office/word/2023/wordml/word16du" xmlns:w16sdtfl="http://schemas.microsoft.com/office/word/2024/wordml/sdtformatlock">
             <w:pict>
               <v:rect w14:anchorId="7D66648E" id="Rectángulo 6" o:spid="_x0000_s1026" style="position:absolute;margin-left:-2.5pt;margin-top:10.6pt;width:615pt;height:61.8pt;z-index:251659776;visibility:visible;mso-wrap-style:square;mso-width-percent:0;mso-height-percent:0;mso-wrap-distance-left:9pt;mso-wrap-distance-top:0;mso-wrap-distance-right:9pt;mso-wrap-distance-bottom:0;mso-position-horizontal:absolute;mso-position-horizontal-relative:page;mso-position-vertical:absolute;mso-position-vertical-relative:text;mso-width-percent:0;mso-height-percent:0;mso-width-relative:margin;mso-height-relative:margin;v-text-anchor:middle" o:gfxdata="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" fillcolor="#12232d" stroked="f" strokeweight="2pt">
                 <w10:wrap anchorx="page"/>
@@ -1523,7 +1523,7 @@
               </wp:inline>
             </w:drawing>
           </mc:Choice>
-          <mc:Fallback xmlns:w16sdtfl="http://schemas.microsoft.com/office/word/2024/wordml/sdtformatlock" xmlns:w16du="http://schemas.microsoft.com/office/word/2023/wordml/word16du" xmlns:oel="http://schemas.microsoft.com/office/2019/extlst">
+          <mc:Fallback xmlns:oel="http://schemas.microsoft.com/office/2019/extlst" xmlns:w16du="http://schemas.microsoft.com/office/word/2023/wordml/word16du" xmlns:w16sdtfl="http://schemas.microsoft.com/office/word/2024/wordml/sdtformatlock">
             <w:pict>
               <v:group w14:anchorId="3274067F" id="Group 103" o:spid="_x0000_s1026" style="width:170.1pt;height:2pt;mso-position-horizontal-relative:char;mso-position-vertical-relative:line" coordsize="3402,40" o:gfxdata="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">
                 <v:group id="Group 104" o:spid="_x0000_s1027" style="position:absolute;left:20;top:20;width:3362;height:2" coordorigin="20,20" coordsize="3362,2" o:gfxdata="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">
@@ -2200,7 +2200,7 @@
               </wp:anchor>
             </w:drawing>
           </mc:Choice>
-          <mc:Fallback xmlns:w16sdtfl="http://schemas.microsoft.com/office/word/2024/wordml/sdtformatlock" xmlns:w16du="http://schemas.microsoft.com/office/word/2023/wordml/word16du" xmlns:oel="http://schemas.microsoft.com/office/2019/extlst">
+          <mc:Fallback xmlns:oel="http://schemas.microsoft.com/office/2019/extlst" xmlns:w16du="http://schemas.microsoft.com/office/word/2023/wordml/word16du" xmlns:w16sdtfl="http://schemas.microsoft.com/office/word/2024/wordml/sdtformatlock">
             <w:pict>
               <v:group w14:anchorId="50C08EFE" id="Group 101" o:spid="_x0000_s1026" style="position:absolute;margin-left:209.55pt;margin-top:2.85pt;width:.1pt;height:11.6pt;z-index:-251681280;mso-position-horizontal-relative:page" coordorigin="4191,57" coordsize="2,232" o:gfxdata="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">
                 <v:shape id="Freeform 102" o:spid="_x0000_s1027" style="position:absolute;left:4191;top:57;width:2;height:232;visibility:visible;mso-wrap-style:square;v-text-anchor:top" coordsize="2,232" o:gfxdata="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" path="m,l,232e" filled="f" strokecolor="#dbdbda" strokeweight=".23497mm">
@@ -4476,7 +4476,7 @@
               </wp:inline>
             </w:drawing>
           </mc:Choice>
-          <mc:Fallback xmlns:w16sdtfl="http://schemas.microsoft.com/office/word/2024/wordml/sdtformatlock" xmlns:w16du="http://schemas.microsoft.com/office/word/2023/wordml/word16du" xmlns:oel="http://schemas.microsoft.com/office/2019/extlst">
+          <mc:Fallback xmlns:oel="http://schemas.microsoft.com/office/2019/extlst" xmlns:w16du="http://schemas.microsoft.com/office/word/2023/wordml/word16du" xmlns:w16sdtfl="http://schemas.microsoft.com/office/word/2024/wordml/sdtformatlock">
             <w:pict>
               <v:group w14:anchorId="2BF2D6B8" id="Group 98" o:spid="_x0000_s1026" style="width:106.9pt;height:2pt;mso-position-horizontal-relative:char;mso-position-vertical-relative:line" coordsize="2138,40" o:gfxdata="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">
                 <v:group id="Group 99" o:spid="_x0000_s1027" style="position:absolute;left:20;top:20;width:2099;height:2" coordorigin="20,20" coordsize="2099,2" o:gfxdata="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">
@@ -9615,7 +9615,7 @@
               </wp:inline>
             </w:drawing>
           </mc:Choice>
-          <mc:Fallback xmlns:w16sdtfl="http://schemas.microsoft.com/office/word/2024/wordml/sdtformatlock" xmlns:w16du="http://schemas.microsoft.com/office/word/2023/wordml/word16du" xmlns:oel="http://schemas.microsoft.com/office/2019/extlst">
+          <mc:Fallback xmlns:oel="http://schemas.microsoft.com/office/2019/extlst" xmlns:w16du="http://schemas.microsoft.com/office/word/2023/wordml/word16du" xmlns:w16sdtfl="http://schemas.microsoft.com/office/word/2024/wordml/sdtformatlock">
             <w:pict>
               <v:group w14:anchorId="18B30020" id="Group 95" o:spid="_x0000_s1026" style="width:170.1pt;height:1.8pt;mso-position-horizontal-relative:char;mso-position-vertical-relative:line" coordsize="3402,36" o:gfxdata="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">
                 <v:group id="Group 96" o:spid="_x0000_s1027" style="position:absolute;left:18;top:18;width:3366;height:2" coordorigin="18,18" coordsize="3366,2" o:gfxdata="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">
@@ -10869,16 +10869,7 @@
           <w:sz w:val="14"/>
           <w:szCs w:val="14"/>
         </w:rPr>
-        <w:t xml:space="preserve"> </w:t>
-      </w:r>
-      <w:r>
-        <w:rPr>
-          <w:color w:val="6BBCCF"/>
-          <w:w w:val="105"/>
-          <w:sz w:val="14"/>
-          <w:szCs w:val="14"/>
-        </w:rPr>
-        <w:t>(Proyecto con duración determinada)</w:t>
+        <w:t xml:space="preserve"> (Proyecto con duración determinada)</w:t>
       </w:r>
       <w:r>
         <w:rPr>
@@ -11128,7 +11119,7 @@
               </wp:inline>
             </w:drawing>
           </mc:Choice>
-          <mc:Fallback xmlns:w16sdtfl="http://schemas.microsoft.com/office/word/2024/wordml/sdtformatlock" xmlns:w16du="http://schemas.microsoft.com/office/word/2023/wordml/word16du" xmlns:oel="http://schemas.microsoft.com/office/2019/extlst">
+          <mc:Fallback xmlns:oel="http://schemas.microsoft.com/office/2019/extlst" xmlns:w16du="http://schemas.microsoft.com/office/word/2023/wordml/word16du" xmlns:w16sdtfl="http://schemas.microsoft.com/office/word/2024/wordml/sdtformatlock">
             <w:pict>
               <v:group w14:anchorId="7BA9CBD6" id="Group 92" o:spid="_x0000_s1026" style="width:79.1pt;height:1.8pt;mso-position-horizontal-relative:char;mso-position-vertical-relative:line" coordsize="1582,36" o:gfxdata="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">
                 <v:group id="Group 93" o:spid="_x0000_s1027" style="position:absolute;left:18;top:18;width:1546;height:2" coordorigin="18,18" coordsize="1546,2" o:gfxdata="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">
@@ -12984,7 +12975,7 @@
               </wp:inline>
             </w:drawing>
           </mc:Choice>
-          <mc:Fallback xmlns:w16sdtfl="http://schemas.microsoft.com/office/word/2024/wordml/sdtformatlock" xmlns:w16du="http://schemas.microsoft.com/office/word/2023/wordml/word16du" xmlns:oel="http://schemas.microsoft.com/office/2019/extlst">
+          <mc:Fallback xmlns:oel="http://schemas.microsoft.com/office/2019/extlst" xmlns:w16du="http://schemas.microsoft.com/office/word/2023/wordml/word16du" xmlns:w16sdtfl="http://schemas.microsoft.com/office/word/2024/wordml/sdtformatlock">
             <w:pict>
               <v:group w14:anchorId="483C5504" id="Group 72" o:spid="_x0000_s1026" style="width:65.6pt;height:1.8pt;mso-position-horizontal-relative:char;mso-position-vertical-relative:line" coordsize="1312,36" o:gfxdata="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">
                 <v:group id="Group 73" o:spid="_x0000_s1027" style="position:absolute;left:18;top:18;width:1277;height:2" coordorigin="18,18" coordsize="1277,2" o:gfxdata="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">
@@ -13245,7 +13236,7 @@
               </wp:anchor>
             </w:drawing>
           </mc:Choice>
-          <mc:Fallback xmlns:w16sdtfl="http://schemas.microsoft.com/office/word/2024/wordml/sdtformatlock" xmlns:w16du="http://schemas.microsoft.com/office/word/2023/wordml/word16du" xmlns:oel="http://schemas.microsoft.com/office/2019/extlst">
+          <mc:Fallback xmlns:oel="http://schemas.microsoft.com/office/2019/extlst" xmlns:w16du="http://schemas.microsoft.com/office/word/2023/wordml/word16du" xmlns:w16sdtfl="http://schemas.microsoft.com/office/word/2024/wordml/sdtformatlock">
             <w:pict>
               <v:group w14:anchorId="0E27728D" id="Group 68" o:spid="_x0000_s1026" style="position:absolute;margin-left:321.35pt;margin-top:23.05pt;width:97.2pt;height:.1pt;z-index:251632128;mso-position-horizontal-relative:page" coordorigin="6427,461" coordsize="1944,2" o:gfxdata="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">
                 <v:shape id="Freeform 69" o:spid="_x0000_s1027" style="position:absolute;left:6427;top:461;width:1944;height:2;visibility:visible;mso-wrap-style:square;v-text-anchor:top" coordsize="1944,2" o:gfxdata="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" path="m,l1944,e" filled="f" strokecolor="#6bbccf" strokeweight=".77914mm">
@@ -14513,29 +14504,7 @@
           <w:sz w:val="13"/>
           <w:szCs w:val="20"/>
         </w:rPr>
-        <w:t xml:space="preserve"> </w:t>
-      </w:r>
-      <w:r>
-        <w:rPr>
-          <w:rFonts w:ascii="Times New Roman" w:hAnsi="Times New Roman"/>
-          <w:i/>
-          <w:color w:val="6BBCCF"/>
-          <w:w w:val="115"/>
-          <w:sz w:val="13"/>
-          <w:szCs w:val="20"/>
-        </w:rPr>
-        <w:t xml:space="preserve">(Proyecto con duración </w:t>
-      </w:r>
-      <w:r>
-        <w:rPr>
-          <w:rFonts w:ascii="Times New Roman" w:hAnsi="Times New Roman"/>
-          <w:i/>
-          <w:color w:val="6BBCCF"/>
-          <w:w w:val="115"/>
-          <w:sz w:val="13"/>
-          <w:szCs w:val="20"/>
-        </w:rPr>
-        <w:t>determinada</w:t>
+        <w:t xml:space="preserve"> (Proyecto con duración determinada</w:t>
       </w:r>
       <w:r>
         <w:rPr>
@@ -18005,7 +17974,7 @@
               </wp:anchor>
             </w:drawing>
           </mc:Choice>
-          <mc:Fallback xmlns:w16sdtfl="http://schemas.microsoft.com/office/word/2024/wordml/sdtformatlock" xmlns:w16du="http://schemas.microsoft.com/office/word/2023/wordml/word16du" xmlns:oel="http://schemas.microsoft.com/office/2019/extlst">
+          <mc:Fallback xmlns:oel="http://schemas.microsoft.com/office/2019/extlst" xmlns:w16du="http://schemas.microsoft.com/office/word/2023/wordml/word16du" xmlns:w16sdtfl="http://schemas.microsoft.com/office/word/2024/wordml/sdtformatlock">
             <w:pict>
               <v:group w14:anchorId="2B7C4214" id="Group 66" o:spid="_x0000_s1026" style="position:absolute;margin-left:328.7pt;margin-top:-19.8pt;width:143.65pt;height:10.95pt;z-index:-251680256;mso-position-horizontal-relative:page" coordorigin="6574,-396" coordsize="2873,219" o:gfxdata="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">
                 <v:shape id="Freeform 67" o:spid="_x0000_s1027" style="position:absolute;left:6574;top:-396;width:2873;height:219;visibility:visible;mso-wrap-style:square;v-text-anchor:top" coordsize="2873,219" o:gfxdata="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" path="m,l2873,r,219l,219,,xe" fillcolor="#919aa3" stroked="f">
@@ -18162,7 +18131,7 @@
               </wp:anchor>
             </w:drawing>
           </mc:Choice>
-          <mc:Fallback xmlns:w16sdtfl="http://schemas.microsoft.com/office/word/2024/wordml/sdtformatlock" xmlns:w16du="http://schemas.microsoft.com/office/word/2023/wordml/word16du" xmlns:oel="http://schemas.microsoft.com/office/2019/extlst">
+          <mc:Fallback xmlns:oel="http://schemas.microsoft.com/office/2019/extlst" xmlns:w16du="http://schemas.microsoft.com/office/word/2023/wordml/word16du" xmlns:w16sdtfl="http://schemas.microsoft.com/office/word/2024/wordml/sdtformatlock">
             <w:pict>
               <v:group w14:anchorId="376EC7ED" id="Group 64" o:spid="_x0000_s1026" style="position:absolute;margin-left:328.7pt;margin-top:-.85pt;width:182.5pt;height:11.6pt;z-index:-251679232;mso-position-horizontal-relative:page" coordorigin="6574,-17" coordsize="3650,232" o:gfxdata="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">
                 <v:shape id="Freeform 65" o:spid="_x0000_s1027" style="position:absolute;left:6574;top:-17;width:3650;height:232;visibility:visible;mso-wrap-style:square;v-text-anchor:top" coordsize="3650,232" o:gfxdata="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" path="m,l3649,r,232l,232,,xe" fillcolor="#919aa3" stroked="f">
@@ -18444,7 +18413,7 @@
               </wp:anchor>
             </w:drawing>
           </mc:Choice>
-          <mc:Fallback xmlns:w16sdtfl="http://schemas.microsoft.com/office/word/2024/wordml/sdtformatlock" xmlns:w16du="http://schemas.microsoft.com/office/word/2023/wordml/word16du" xmlns:oel="http://schemas.microsoft.com/office/2019/extlst">
+          <mc:Fallback xmlns:oel="http://schemas.microsoft.com/office/2019/extlst" xmlns:w16du="http://schemas.microsoft.com/office/word/2023/wordml/word16du" xmlns:w16sdtfl="http://schemas.microsoft.com/office/word/2024/wordml/sdtformatlock">
             <w:pict>
               <v:group w14:anchorId="28B7154A" id="Group 62" o:spid="_x0000_s1026" style="position:absolute;margin-left:412.6pt;margin-top:-.8pt;width:87.3pt;height:10.95pt;z-index:-251678208;mso-position-horizontal-relative:page" coordorigin="8252,-16" coordsize="1746,219" o:gfxdata="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">
                 <v:shape id="Freeform 63" o:spid="_x0000_s1027" style="position:absolute;left:8252;top:-16;width:1746;height:219;visibility:visible;mso-wrap-style:square;v-text-anchor:top" coordsize="1746,219" o:gfxdata="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" path="m,l1745,r,218l,218,,xe" fillcolor="#919aa3" stroked="f">
@@ -19134,7 +19103,7 @@
               </wp:anchor>
             </w:drawing>
           </mc:Choice>
-          <mc:Fallback xmlns:w16sdtfl="http://schemas.microsoft.com/office/word/2024/wordml/sdtformatlock" xmlns:w16du="http://schemas.microsoft.com/office/word/2023/wordml/word16du" xmlns:oel="http://schemas.microsoft.com/office/2019/extlst">
+          <mc:Fallback xmlns:oel="http://schemas.microsoft.com/office/2019/extlst" xmlns:w16du="http://schemas.microsoft.com/office/word/2023/wordml/word16du" xmlns:w16sdtfl="http://schemas.microsoft.com/office/word/2024/wordml/sdtformatlock">
             <w:pict>
               <v:group w14:anchorId="1509FE68" id="Group 58" o:spid="_x0000_s1026" style="position:absolute;margin-left:327.55pt;margin-top:6.3pt;width:127.05pt;height:10.95pt;z-index:-251677184;mso-position-horizontal-relative:page" coordorigin="6551,126" coordsize="2541,219" o:gfxdata="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">
                 <v:shape id="Freeform 59" o:spid="_x0000_s1027" style="position:absolute;left:6551;top:126;width:2541;height:219;visibility:visible;mso-wrap-style:square;v-text-anchor:top" coordsize="2541,219" o:gfxdata="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" path="m,l2541,r,218l,218,,xe" fillcolor="#919aa3" stroked="f">
@@ -19852,7 +19821,7 @@
               </wp:anchor>
             </w:drawing>
           </mc:Choice>
-          <mc:Fallback xmlns:w16sdtfl="http://schemas.microsoft.com/office/word/2024/wordml/sdtformatlock" xmlns:w16du="http://schemas.microsoft.com/office/word/2023/wordml/word16du" xmlns:oel="http://schemas.microsoft.com/office/2019/extlst">
+          <mc:Fallback xmlns:oel="http://schemas.microsoft.com/office/2019/extlst" xmlns:w16du="http://schemas.microsoft.com/office/word/2023/wordml/word16du" xmlns:w16sdtfl="http://schemas.microsoft.com/office/word/2024/wordml/sdtformatlock">
             <w:pict>
               <v:group w14:anchorId="3B4B7C47" id="Group 54" o:spid="_x0000_s1026" style="position:absolute;margin-left:327.8pt;margin-top:-.9pt;width:167.25pt;height:11.45pt;z-index:-251676160;mso-position-horizontal-relative:page" coordorigin="6556,-18" coordsize="3345,229" o:gfxdata="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">
                 <v:shape id="Freeform 55" o:spid="_x0000_s1027" style="position:absolute;left:6556;top:-18;width:3345;height:229;visibility:visible;mso-wrap-style:square;v-text-anchor:top" coordsize="3345,229" o:gfxdata="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" path="m,l3344,r,229l,229,,xe" fillcolor="#919aa3" stroked="f">
@@ -20405,7 +20374,7 @@
               </wp:anchor>
             </w:drawing>
           </mc:Choice>
-          <mc:Fallback xmlns:w16sdtfl="http://schemas.microsoft.com/office/word/2024/wordml/sdtformatlock" xmlns:w16du="http://schemas.microsoft.com/office/word/2023/wordml/word16du" xmlns:oel="http://schemas.microsoft.com/office/2019/extlst">
+          <mc:Fallback xmlns:oel="http://schemas.microsoft.com/office/2019/extlst" xmlns:w16du="http://schemas.microsoft.com/office/word/2023/wordml/word16du" xmlns:w16sdtfl="http://schemas.microsoft.com/office/word/2024/wordml/sdtformatlock">
             <w:pict>
               <v:group w14:anchorId="466E4557" id="Group 51" o:spid="_x0000_s1026" style="position:absolute;margin-left:327.8pt;margin-top:-.8pt;width:147.05pt;height:10.95pt;z-index:-251675136;mso-position-horizontal-relative:page" coordorigin="6556,-16" coordsize="2941,219" o:gfxdata="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">
                 <v:shape id="Freeform 52" o:spid="_x0000_s1027" style="position:absolute;left:6556;top:-16;width:2941;height:219;visibility:visible;mso-wrap-style:square;v-text-anchor:top" coordsize="2941,219" o:gfxdata="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" path="m,l2941,r,218l,218,,xe" fillcolor="#919aa3" stroked="f">
@@ -20562,7 +20531,7 @@
               </wp:anchor>
             </w:drawing>
           </mc:Choice>
-          <mc:Fallback xmlns:w16sdtfl="http://schemas.microsoft.com/office/word/2024/wordml/sdtformatlock" xmlns:w16du="http://schemas.microsoft.com/office/word/2023/wordml/word16du" xmlns:oel="http://schemas.microsoft.com/office/2019/extlst">
+          <mc:Fallback xmlns:oel="http://schemas.microsoft.com/office/2019/extlst" xmlns:w16du="http://schemas.microsoft.com/office/word/2023/wordml/word16du" xmlns:w16sdtfl="http://schemas.microsoft.com/office/word/2024/wordml/sdtformatlock">
             <w:pict>
               <v:group w14:anchorId="19A9E32F" id="Group 49" o:spid="_x0000_s1026" style="position:absolute;margin-left:327.65pt;margin-top:17.5pt;width:188.8pt;height:10.95pt;z-index:-251674112;mso-position-horizontal-relative:page" coordorigin="6553,350" coordsize="3776,219" o:gfxdata="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">
                 <v:shape id="Freeform 50" o:spid="_x0000_s1027" style="position:absolute;left:6553;top:350;width:3776;height:219;visibility:visible;mso-wrap-style:square;v-text-anchor:top" coordsize="3776,219" o:gfxdata="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" path="m,l3776,r,219l,219,,xe" fillcolor="#919aa3" stroked="f">
@@ -20719,7 +20688,7 @@
               </wp:anchor>
             </w:drawing>
           </mc:Choice>
-          <mc:Fallback xmlns:w16sdtfl="http://schemas.microsoft.com/office/word/2024/wordml/sdtformatlock" xmlns:w16du="http://schemas.microsoft.com/office/word/2023/wordml/word16du" xmlns:oel="http://schemas.microsoft.com/office/2019/extlst">
+          <mc:Fallback xmlns:oel="http://schemas.microsoft.com/office/2019/extlst" xmlns:w16du="http://schemas.microsoft.com/office/word/2023/wordml/word16du" xmlns:w16sdtfl="http://schemas.microsoft.com/office/word/2024/wordml/sdtformatlock">
             <w:pict>
               <v:group w14:anchorId="0FE5F51E" id="Group 47" o:spid="_x0000_s1026" style="position:absolute;margin-left:327.6pt;margin-top:36.95pt;width:121.15pt;height:10.95pt;z-index:-251673088;mso-position-horizontal-relative:page" coordorigin="6552,739" coordsize="2423,219" o:gfxdata="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">
                 <v:shape id="Freeform 48" o:spid="_x0000_s1027" style="position:absolute;left:6552;top:739;width:2423;height:219;visibility:visible;mso-wrap-style:square;v-text-anchor:top" coordsize="2423,219" o:gfxdata="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" path="m,l2423,r,218l,218,,xe" fillcolor="#919aa3" stroked="f">
@@ -20876,7 +20845,7 @@
               </wp:anchor>
             </w:drawing>
           </mc:Choice>
-          <mc:Fallback xmlns:w16sdtfl="http://schemas.microsoft.com/office/word/2024/wordml/sdtformatlock" xmlns:w16du="http://schemas.microsoft.com/office/word/2023/wordml/word16du" xmlns:oel="http://schemas.microsoft.com/office/2019/extlst">
+          <mc:Fallback xmlns:oel="http://schemas.microsoft.com/office/2019/extlst" xmlns:w16du="http://schemas.microsoft.com/office/word/2023/wordml/word16du" xmlns:w16sdtfl="http://schemas.microsoft.com/office/word/2024/wordml/sdtformatlock">
             <w:pict>
               <v:group w14:anchorId="422E33F1" id="Group 45" o:spid="_x0000_s1026" style="position:absolute;margin-left:327.65pt;margin-top:54.75pt;width:126.95pt;height:11.45pt;z-index:-251672064;mso-position-horizontal-relative:page" coordorigin="6553,1095" coordsize="2539,229" o:gfxdata="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">
                 <v:shape id="Freeform 46" o:spid="_x0000_s1027" style="position:absolute;left:6553;top:1095;width:2539;height:229;visibility:visible;mso-wrap-style:square;v-text-anchor:top" coordsize="2539,229" o:gfxdata="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" path="m,l2539,r,229l,229,,xe" fillcolor="#919aa3" stroked="f">
@@ -21429,7 +21398,7 @@
               </wp:anchor>
             </w:drawing>
           </mc:Choice>
-          <mc:Fallback xmlns:w16sdtfl="http://schemas.microsoft.com/office/word/2024/wordml/sdtformatlock" xmlns:w16du="http://schemas.microsoft.com/office/word/2023/wordml/word16du" xmlns:oel="http://schemas.microsoft.com/office/2019/extlst">
+          <mc:Fallback xmlns:oel="http://schemas.microsoft.com/office/2019/extlst" xmlns:w16du="http://schemas.microsoft.com/office/word/2023/wordml/word16du" xmlns:w16sdtfl="http://schemas.microsoft.com/office/word/2024/wordml/sdtformatlock">
             <w:pict>
               <v:group w14:anchorId="66ED82FF" id="Group 43" o:spid="_x0000_s1026" style="position:absolute;margin-left:327.6pt;margin-top:-.8pt;width:142.7pt;height:10.95pt;z-index:-251671040;mso-position-horizontal-relative:page" coordorigin="6552,-16" coordsize="2854,219" o:gfxdata="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">
                 <v:shape id="Freeform 44" o:spid="_x0000_s1027" style="position:absolute;left:6552;top:-16;width:2854;height:219;visibility:visible;mso-wrap-style:square;v-text-anchor:top" coordsize="2854,219" o:gfxdata="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" path="m,l2854,r,218l,218,,xe" fillcolor="#919aa3" stroked="f">
@@ -21586,7 +21555,7 @@
               </wp:anchor>
             </w:drawing>
           </mc:Choice>
-          <mc:Fallback xmlns:w16sdtfl="http://schemas.microsoft.com/office/word/2024/wordml/sdtformatlock" xmlns:w16du="http://schemas.microsoft.com/office/word/2023/wordml/word16du" xmlns:oel="http://schemas.microsoft.com/office/2019/extlst">
+          <mc:Fallback xmlns:oel="http://schemas.microsoft.com/office/2019/extlst" xmlns:w16du="http://schemas.microsoft.com/office/word/2023/wordml/word16du" xmlns:w16sdtfl="http://schemas.microsoft.com/office/word/2024/wordml/sdtformatlock">
             <w:pict>
               <v:group w14:anchorId="21A9978E" id="Group 41" o:spid="_x0000_s1026" style="position:absolute;margin-left:327.55pt;margin-top:17.45pt;width:142.8pt;height:11.45pt;z-index:-251670016;mso-position-horizontal-relative:page" coordorigin="6551,349" coordsize="2856,229" o:gfxdata="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">
                 <v:shape id="Freeform 42" o:spid="_x0000_s1027" style="position:absolute;left:6551;top:349;width:2856;height:229;visibility:visible;mso-wrap-style:square;v-text-anchor:top" coordsize="2856,229" o:gfxdata="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" path="m,l2856,r,229l,229,,xe" fillcolor="#919aa3" stroked="f">
@@ -22526,7 +22495,7 @@
               </wp:anchor>
             </w:drawing>
           </mc:Choice>
-          <mc:Fallback xmlns:w16sdtfl="http://schemas.microsoft.com/office/word/2024/wordml/sdtformatlock" xmlns:w16du="http://schemas.microsoft.com/office/word/2023/wordml/word16du" xmlns:oel="http://schemas.microsoft.com/office/2019/extlst">
+          <mc:Fallback xmlns:oel="http://schemas.microsoft.com/office/2019/extlst" xmlns:w16du="http://schemas.microsoft.com/office/word/2023/wordml/word16du" xmlns:w16sdtfl="http://schemas.microsoft.com/office/word/2024/wordml/sdtformatlock">
             <w:pict>
               <v:group w14:anchorId="007246B9" id="Group 37" o:spid="_x0000_s1026" style="position:absolute;margin-left:327.75pt;margin-top:-.8pt;width:170.1pt;height:10.95pt;z-index:-251668992;mso-position-horizontal-relative:page" coordorigin="6555,-16" coordsize="3402,219" o:gfxdata="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">
                 <v:shape id="Freeform 38" o:spid="_x0000_s1027" style="position:absolute;left:6555;top:-16;width:3402;height:219;visibility:visible;mso-wrap-style:square;v-text-anchor:top" coordsize="3402,219" o:gfxdata="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" path="m,l3402,r,218l,218,,xe" fillcolor="#919aa3" stroked="f">
@@ -23014,7 +22983,7 @@
               </wp:anchor>
             </w:drawing>
           </mc:Choice>
-          <mc:Fallback xmlns:w16sdtfl="http://schemas.microsoft.com/office/word/2024/wordml/sdtformatlock" xmlns:w16du="http://schemas.microsoft.com/office/word/2023/wordml/word16du" xmlns:oel="http://schemas.microsoft.com/office/2019/extlst">
+          <mc:Fallback xmlns:oel="http://schemas.microsoft.com/office/2019/extlst" xmlns:w16du="http://schemas.microsoft.com/office/word/2023/wordml/word16du" xmlns:w16sdtfl="http://schemas.microsoft.com/office/word/2024/wordml/sdtformatlock">
             <w:pict>
               <v:group w14:anchorId="23119E48" id="Group 34" o:spid="_x0000_s1026" style="position:absolute;margin-left:327.6pt;margin-top:7.6pt;width:93.3pt;height:10.95pt;z-index:-251667968;mso-position-horizontal-relative:page" coordorigin="6552,152" coordsize="1866,219" o:gfxdata="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">
                 <v:shape id="Freeform 35" o:spid="_x0000_s1027" style="position:absolute;left:6552;top:152;width:1866;height:219;visibility:visible;mso-wrap-style:square;v-text-anchor:top" coordsize="1866,219" o:gfxdata="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" path="m,l1865,r,219l,219,,xe" fillcolor="#919aa3" stroked="f">
@@ -23267,7 +23236,7 @@
               </wp:anchor>
             </w:drawing>
           </mc:Choice>
-          <mc:Fallback xmlns:w16sdtfl="http://schemas.microsoft.com/office/word/2024/wordml/sdtformatlock" xmlns:w16du="http://schemas.microsoft.com/office/word/2023/wordml/word16du" xmlns:oel="http://schemas.microsoft.com/office/2019/extlst">
+          <mc:Fallback xmlns:oel="http://schemas.microsoft.com/office/2019/extlst" xmlns:w16du="http://schemas.microsoft.com/office/word/2023/wordml/word16du" xmlns:w16sdtfl="http://schemas.microsoft.com/office/word/2024/wordml/sdtformatlock">
             <w:pict>
               <v:group w14:anchorId="177CFF5F" id="Group 32" o:spid="_x0000_s1026" style="position:absolute;margin-left:327.35pt;margin-top:5.45pt;width:223pt;height:10.95pt;z-index:-251666944;mso-position-horizontal-relative:page" coordorigin="6547,109" coordsize="4460,219" o:gfxdata="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">
                 <v:shape id="Freeform 33" o:spid="_x0000_s1027" style="position:absolute;left:6547;top:109;width:4460;height:219;visibility:visible;mso-wrap-style:square;v-text-anchor:top" coordsize="4460,219" o:gfxdata="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" path="m,l4460,r,218l,218,,xe" fillcolor="#919aa3" stroked="f">
@@ -23424,7 +23393,7 @@
               </wp:anchor>
             </w:drawing>
           </mc:Choice>
-          <mc:Fallback xmlns:w16sdtfl="http://schemas.microsoft.com/office/word/2024/wordml/sdtformatlock" xmlns:w16du="http://schemas.microsoft.com/office/word/2023/wordml/word16du" xmlns:oel="http://schemas.microsoft.com/office/2019/extlst">
+          <mc:Fallback xmlns:oel="http://schemas.microsoft.com/office/2019/extlst" xmlns:w16du="http://schemas.microsoft.com/office/word/2023/wordml/word16du" xmlns:w16sdtfl="http://schemas.microsoft.com/office/word/2024/wordml/sdtformatlock">
             <w:pict>
               <v:group w14:anchorId="2296B748" id="Group 30" o:spid="_x0000_s1026" style="position:absolute;margin-left:326.65pt;margin-top:26.85pt;width:154.7pt;height:10.95pt;z-index:-251665920;mso-position-horizontal-relative:page" coordorigin="6533,537" coordsize="3094,219" o:gfxdata="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">
                 <v:shape id="Freeform 31" o:spid="_x0000_s1027" style="position:absolute;left:6533;top:537;width:3094;height:219;visibility:visible;mso-wrap-style:square;v-text-anchor:top" coordsize="3094,219" o:gfxdata="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" path="m,l3094,r,218l,218,,xe" fillcolor="#919aa3" stroked="f">
@@ -24302,7 +24271,7 @@
               </wp:inline>
             </w:drawing>
           </mc:Choice>
-          <mc:Fallback xmlns:w16sdtfl="http://schemas.microsoft.com/office/word/2024/wordml/sdtformatlock" xmlns:w16du="http://schemas.microsoft.com/office/word/2023/wordml/word16du" xmlns:oel="http://schemas.microsoft.com/office/2019/extlst">
+          <mc:Fallback xmlns:oel="http://schemas.microsoft.com/office/2019/extlst" xmlns:w16du="http://schemas.microsoft.com/office/word/2023/wordml/word16du" xmlns:w16sdtfl="http://schemas.microsoft.com/office/word/2024/wordml/sdtformatlock">
             <w:pict>
               <v:group w14:anchorId="3D1EF6D3" id="Group 25" o:spid="_x0000_s1026" style="width:606.95pt;height:.45pt;mso-position-horizontal-relative:char;mso-position-vertical-relative:line" coordsize="12139,9" o:gfxdata="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">
                 <v:group id="Group 26" o:spid="_x0000_s1027" style="position:absolute;left:4;top:4;width:12130;height:2" coordorigin="4,4" coordsize="12130,2" o:gfxdata="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">
@@ -24521,7 +24490,7 @@
               </wp:inline>
             </w:drawing>
           </mc:Choice>
-          <mc:Fallback xmlns:w16sdtfl="http://schemas.microsoft.com/office/word/2024/wordml/sdtformatlock" xmlns:w16du="http://schemas.microsoft.com/office/word/2023/wordml/word16du" xmlns:oel="http://schemas.microsoft.com/office/2019/extlst">
+          <mc:Fallback xmlns:oel="http://schemas.microsoft.com/office/2019/extlst" xmlns:w16du="http://schemas.microsoft.com/office/word/2023/wordml/word16du" xmlns:w16sdtfl="http://schemas.microsoft.com/office/word/2024/wordml/sdtformatlock">
             <w:pict>
               <v:group w14:anchorId="4C1BD467" id="Group 22" o:spid="_x0000_s1026" style="width:186pt;height:1.8pt;mso-position-horizontal-relative:char;mso-position-vertical-relative:line" coordsize="3720,36" o:gfxdata="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">
                 <v:group id="Group 23" o:spid="_x0000_s1027" style="position:absolute;left:18;top:18;width:3684;height:2" coordorigin="18,18" coordsize="3684,2" o:gfxdata="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">
@@ -24652,7 +24621,7 @@
               </wp:anchor>
             </w:drawing>
           </mc:Choice>
-          <mc:Fallback xmlns:w16sdtfl="http://schemas.microsoft.com/office/word/2024/wordml/sdtformatlock" xmlns:w16du="http://schemas.microsoft.com/office/word/2023/wordml/word16du" xmlns:oel="http://schemas.microsoft.com/office/2019/extlst">
+          <mc:Fallback xmlns:oel="http://schemas.microsoft.com/office/2019/extlst" xmlns:w16du="http://schemas.microsoft.com/office/word/2023/wordml/word16du" xmlns:w16sdtfl="http://schemas.microsoft.com/office/word/2024/wordml/sdtformatlock">
             <w:pict>
               <v:group w14:anchorId="229FC929" id="Group 20" o:spid="_x0000_s1026" style="position:absolute;margin-left:159.55pt;margin-top:26.15pt;width:.1pt;height:10.25pt;z-index:-251663872;mso-position-horizontal-relative:page" coordorigin="3191,523" coordsize="2,205" o:gfxdata="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">
                 <v:shape id="Freeform 21" o:spid="_x0000_s1027" style="position:absolute;left:3191;top:523;width:2;height:205;visibility:visible;mso-wrap-style:square;v-text-anchor:top" coordsize="2,205" o:gfxdata="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" path="m,l,205e" filled="f" strokecolor="#e2e1e1" strokeweight=".2405mm">
@@ -24774,7 +24743,7 @@
               </wp:anchor>
             </w:drawing>
           </mc:Choice>
-          <mc:Fallback xmlns:w16sdtfl="http://schemas.microsoft.com/office/word/2024/wordml/sdtformatlock" xmlns:w16du="http://schemas.microsoft.com/office/word/2023/wordml/word16du" xmlns:oel="http://schemas.microsoft.com/office/2019/extlst">
+          <mc:Fallback xmlns:oel="http://schemas.microsoft.com/office/2019/extlst" xmlns:w16du="http://schemas.microsoft.com/office/word/2023/wordml/word16du" xmlns:w16sdtfl="http://schemas.microsoft.com/office/word/2024/wordml/sdtformatlock">
             <w:pict>
               <v:group w14:anchorId="31112CAF" id="Group 18" o:spid="_x0000_s1026" style="position:absolute;margin-left:190.9pt;margin-top:26.15pt;width:.1pt;height:10.25pt;z-index:-251662848;mso-position-horizontal-relative:page" coordorigin="3818,523" coordsize="2,205" o:gfxdata="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">
                 <v:shape id="Freeform 19" o:spid="_x0000_s1027" style="position:absolute;left:3818;top:523;width:2;height:205;visibility:visible;mso-wrap-style:square;v-text-anchor:top" coordsize="2,205" o:gfxdata="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" path="m,l,205e" filled="f" strokecolor="#e2e1e1" strokeweight=".19708mm">
@@ -25967,7 +25936,7 @@
               </wp:anchor>
             </w:drawing>
           </mc:Choice>
-          <mc:Fallback xmlns:w16sdtfl="http://schemas.microsoft.com/office/word/2024/wordml/sdtformatlock" xmlns:w16du="http://schemas.microsoft.com/office/word/2023/wordml/word16du" xmlns:oel="http://schemas.microsoft.com/office/2019/extlst">
+          <mc:Fallback xmlns:oel="http://schemas.microsoft.com/office/2019/extlst" xmlns:w16du="http://schemas.microsoft.com/office/word/2023/wordml/word16du" xmlns:w16sdtfl="http://schemas.microsoft.com/office/word/2024/wordml/sdtformatlock">
             <w:pict>
               <v:group w14:anchorId="3CBB9A6A" id="Group 16" o:spid="_x0000_s1026" style="position:absolute;margin-left:255.15pt;margin-top:20.7pt;width:.1pt;height:10.25pt;z-index:-251661824;mso-position-horizontal-relative:page" coordorigin="5103,414" coordsize="2,205" o:gfxdata="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">
                 <v:shape id="Freeform 17" o:spid="_x0000_s1027" style="position:absolute;left:5103;top:414;width:2;height:205;visibility:visible;mso-wrap-style:square;v-text-anchor:top" coordsize="2,205" o:gfxdata="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" path="m,l,205e" filled="f" strokecolor="#e2e1e1" strokeweight=".24781mm">
@@ -26479,7 +26448,7 @@
               </wp:anchor>
             </w:drawing>
           </mc:Choice>
-          <mc:Fallback xmlns:w16sdtfl="http://schemas.microsoft.com/office/word/2024/wordml/sdtformatlock" xmlns:w16du="http://schemas.microsoft.com/office/word/2023/wordml/word16du" xmlns:oel="http://schemas.microsoft.com/office/2019/extlst">
+          <mc:Fallback xmlns:oel="http://schemas.microsoft.com/office/2019/extlst" xmlns:w16du="http://schemas.microsoft.com/office/word/2023/wordml/word16du" xmlns:w16sdtfl="http://schemas.microsoft.com/office/word/2024/wordml/sdtformatlock">
             <w:pict>
               <v:group w14:anchorId="461885C6" id="Group 14" o:spid="_x0000_s1026" style="position:absolute;margin-left:186.7pt;margin-top:9.3pt;width:.1pt;height:10.25pt;z-index:-251660800;mso-position-horizontal-relative:page" coordorigin="3734,186" coordsize="2,205" o:gfxdata="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">
                 <v:shape id="Freeform 15" o:spid="_x0000_s1027" style="position:absolute;left:3734;top:186;width:2;height:205;visibility:visible;mso-wrap-style:square;v-text-anchor:top" coordsize="2,205" o:gfxdata="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" path="m,l,205e" filled="f" strokecolor="#e2e1e1" strokeweight=".19708mm">
@@ -30371,7 +30340,7 @@
               </wp:inline>
             </w:drawing>
           </mc:Choice>
-          <mc:Fallback xmlns:w16sdtfl="http://schemas.microsoft.com/office/word/2024/wordml/sdtformatlock" xmlns:w16du="http://schemas.microsoft.com/office/word/2023/wordml/word16du" xmlns:oel="http://schemas.microsoft.com/office/2019/extlst">
+          <mc:Fallback xmlns:oel="http://schemas.microsoft.com/office/2019/extlst" xmlns:w16du="http://schemas.microsoft.com/office/word/2023/wordml/word16du" xmlns:w16sdtfl="http://schemas.microsoft.com/office/word/2024/wordml/sdtformatlock">
             <w:pict>
               <v:group w14:anchorId="70F94E3C" id="Group 11" o:spid="_x0000_s1026" style="width:100.3pt;height:1.8pt;mso-position-horizontal-relative:char;mso-position-vertical-relative:line" coordsize="2006,36" o:gfxdata="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">
                 <v:group id="Group 12" o:spid="_x0000_s1027" style="position:absolute;left:18;top:18;width:1971;height:2" coordorigin="18,18" coordsize="1971,2" o:gfxdata="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">
@@ -31316,7 +31285,7 @@
               </wp:inline>
             </w:drawing>
           </mc:Choice>
-          <mc:Fallback xmlns:w16sdtfl="http://schemas.microsoft.com/office/word/2024/wordml/sdtformatlock" xmlns:w16du="http://schemas.microsoft.com/office/word/2023/wordml/word16du" xmlns:oel="http://schemas.microsoft.com/office/2019/extlst">
+          <mc:Fallback xmlns:oel="http://schemas.microsoft.com/office/2019/extlst" xmlns:w16du="http://schemas.microsoft.com/office/word/2023/wordml/word16du" xmlns:w16sdtfl="http://schemas.microsoft.com/office/word/2024/wordml/sdtformatlock">
             <w:pict>
               <v:group w14:anchorId="0107B822" id="Group 8" o:spid="_x0000_s1026" style="width:87.95pt;height:2pt;mso-position-horizontal-relative:char;mso-position-vertical-relative:line" coordsize="1759,40" o:gfxdata="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">
                 <v:group id="Group 9" o:spid="_x0000_s1027" style="position:absolute;left:20;top:20;width:1719;height:2" coordorigin="20,20" coordsize="1719,2" o:gfxdata="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">
@@ -32037,7 +32006,7 @@
               </wp:anchor>
             </w:drawing>
           </mc:Choice>
-          <mc:Fallback xmlns:w16sdtfl="http://schemas.microsoft.com/office/word/2024/wordml/sdtformatlock" xmlns:w16du="http://schemas.microsoft.com/office/word/2023/wordml/word16du" xmlns:oel="http://schemas.microsoft.com/office/2019/extlst">
+          <mc:Fallback xmlns:oel="http://schemas.microsoft.com/office/2019/extlst" xmlns:w16du="http://schemas.microsoft.com/office/word/2023/wordml/word16du" xmlns:w16sdtfl="http://schemas.microsoft.com/office/word/2024/wordml/sdtformatlock">
             <w:pict>
               <v:group w14:anchorId="2845289B" id="Group 6" o:spid="_x0000_s1026" style="position:absolute;margin-left:142.25pt;margin-top:20.7pt;width:.1pt;height:10.25pt;z-index:-251659776;mso-position-horizontal-relative:page" coordorigin="2845,414" coordsize="2,205" o:gfxdata="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">
                 <v:shape id="Freeform 7" o:spid="_x0000_s1027" style="position:absolute;left:2845;top:414;width:2;height:205;visibility:visible;mso-wrap-style:square;v-text-anchor:top" coordsize="2,205" o:gfxdata="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" path="m,l,205e" filled="f" strokecolor="#e2e1e1" strokeweight=".22911mm">
@@ -32591,41 +32560,99 @@
           <w:sz w:val="20"/>
           <w:szCs w:val="20"/>
         </w:rPr>
-        <w:drawing>
-          <wp:inline distT="0" distB="0" distL="0" distR="0" wp14:anchorId="7450055F" wp14:editId="3CEB0805">
-            <wp:extent cx="1414272" cy="1414272"/>
-            <wp:effectExtent l="0" t="0" r="0" b="0"/>
-            <wp:docPr id="1" name="image3.png"/>
-            <wp:cNvGraphicFramePr>
-              <a:graphicFrameLocks xmlns:a="http://schemas.openxmlformats.org/drawingml/2006/main" noChangeAspect="1"/>
-            </wp:cNvGraphicFramePr>
-            <a:graphic xmlns:a="http://schemas.openxmlformats.org/drawingml/2006/main">
-              <a:graphicData uri="http://schemas.openxmlformats.org/drawingml/2006/picture">
-                <pic:pic xmlns:pic="http://schemas.openxmlformats.org/drawingml/2006/picture">
-                  <pic:nvPicPr>
-                    <pic:cNvPr id="2" name="image3.png"/>
-                    <pic:cNvPicPr/>
-                  </pic:nvPicPr>
-                  <pic:blipFill>
-                    <a:blip r:embed="rId18" cstate="print"/>
-                    <a:stretch>
-                      <a:fillRect/>
-                    </a:stretch>
-                  </pic:blipFill>
-                  <pic:spPr>
-                    <a:xfrm>
-                      <a:off x="0" y="0"/>
-                      <a:ext cx="1414272" cy="1414272"/>
-                    </a:xfrm>
-                    <a:prstGeom prst="rect">
-                      <a:avLst/>
-                    </a:prstGeom>
-                  </pic:spPr>
-                </pic:pic>
-              </a:graphicData>
-            </a:graphic>
-          </wp:inline>
-        </w:drawing>
+        <mc:AlternateContent>
+          <mc:Choice Requires="wps">
+            <w:drawing>
+              <wp:anchor distT="0" distB="0" distL="114300" distR="114300" simplePos="0" relativeHeight="251677696" behindDoc="0" locked="0" layoutInCell="1" allowOverlap="1" wp14:anchorId="4F9E1E97" wp14:editId="590E46F8">
+                <wp:simplePos x="0" y="0"/>
+                <wp:positionH relativeFrom="margin">
+                  <wp:align>center</wp:align>
+                </wp:positionH>
+                <wp:positionV relativeFrom="paragraph">
+                  <wp:posOffset>5715</wp:posOffset>
+                </wp:positionV>
+                <wp:extent cx="2160000" cy="2160000"/>
+                <wp:effectExtent l="0" t="0" r="0" b="0"/>
+                <wp:wrapNone/>
+                <wp:docPr id="11" name="Rectángulo 11"/>
+                <wp:cNvGraphicFramePr>
+                  <a:graphicFrameLocks xmlns:a="http://schemas.openxmlformats.org/drawingml/2006/main" noChangeAspect="1"/>
+                </wp:cNvGraphicFramePr>
+                <a:graphic xmlns:a="http://schemas.openxmlformats.org/drawingml/2006/main">
+                  <a:graphicData uri="http://schemas.microsoft.com/office/word/2010/wordprocessingShape">
+                    <wps:wsp>
+                      <wps:cNvSpPr>
+                        <a:spLocks noChangeAspect="1"/>
+                      </wps:cNvSpPr>
+                      <wps:spPr>
+                        <a:xfrm>
+                          <a:off x="0" y="0"/>
+                          <a:ext cx="2160000" cy="2160000"/>
+                        </a:xfrm>
+                        <a:prstGeom prst="rect">
+                          <a:avLst/>
+                        </a:prstGeom>
+                        <a:blipFill dpi="0" rotWithShape="1">
+                          <a:blip r:embed="rId18" cstate="print">
+                            <a:extLst>
+                              <a:ext uri="{28A0092B-C50C-407E-A947-70E740481C1C}">
+                                <a14:useLocalDpi xmlns:a14="http://schemas.microsoft.com/office/drawing/2010/main" val="0"/>
+                              </a:ext>
+                            </a:extLst>
+                          </a:blip>
+                          <a:srcRect/>
+                          <a:stretch>
+                            <a:fillRect/>
+                          </a:stretch>
+                        </a:blipFill>
+                        <a:ln>
+                          <a:noFill/>
+                        </a:ln>
+                      </wps:spPr>
+                      <wps:style>
+                        <a:lnRef idx="2">
+                          <a:schemeClr val="accent1">
+                            <a:shade val="50000"/>
+                          </a:schemeClr>
+                        </a:lnRef>
+                        <a:fillRef idx="1">
+                          <a:schemeClr val="accent1"/>
+                        </a:fillRef>
+                        <a:effectRef idx="0">
+                          <a:schemeClr val="accent1"/>
+                        </a:effectRef>
+                        <a:fontRef idx="minor">
+                          <a:schemeClr val="lt1"/>
+                        </a:fontRef>
+                      </wps:style>
+                      <wps:bodyPr rot="0" spcFirstLastPara="0" vertOverflow="overflow" horzOverflow="overflow" vert="horz" wrap="square" lIns="91440" tIns="45720" rIns="91440" bIns="45720" numCol="1" spcCol="0" rtlCol="0" fromWordArt="0" anchor="ctr" anchorCtr="0" forceAA="0" compatLnSpc="1">
+                        <a:prstTxWarp prst="textNoShape">
+                          <a:avLst/>
+                        </a:prstTxWarp>
+                        <a:noAutofit/>
+                      </wps:bodyPr>
+                    </wps:wsp>
+                  </a:graphicData>
+                </a:graphic>
+                <wp14:sizeRelH relativeFrom="margin">
+                  <wp14:pctWidth>0</wp14:pctWidth>
+                </wp14:sizeRelH>
+                <wp14:sizeRelV relativeFrom="margin">
+                  <wp14:pctHeight>0</wp14:pctHeight>
+                </wp14:sizeRelV>
+              </wp:anchor>
+            </w:drawing>
+          </mc:Choice>
+          <mc:Fallback>
+            <w:pict>
+              <v:rect w14:anchorId="07F0EACF" id="Rectángulo 11" o:spid="_x0000_s1026" style="position:absolute;margin-left:0;margin-top:.45pt;width:170.1pt;height:170.1pt;z-index:251677696;visibility:visible;mso-wrap-style:square;mso-width-percent:0;mso-height-percent:0;mso-wrap-distance-left:9pt;mso-wrap-distance-top:0;mso-wrap-distance-right:9pt;mso-wrap-distance-bottom:0;mso-position-horizontal:center;mso-position-horizontal-relative:margin;mso-position-vertical:absolute;mso-position-vertical-relative:text;mso-width-percent:0;mso-height-percent:0;mso-width-relative:margin;mso-height-relative:margin;v-text-anchor:middle" o:gfxdata="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" stroked="f" strokeweight="2pt">
+                <v:fill r:id="rId19" o:title="" recolor="t" rotate="t" type="frame"/>
+                <o:lock v:ext="edit" aspectratio="t"/>
+                <w10:wrap anchorx="margin"/>
+              </v:rect>
+            </w:pict>
+          </mc:Fallback>
+        </mc:AlternateContent>
       </w:r>
     </w:p>
     <w:p>
@@ -32725,6 +32752,123 @@
           <w:rFonts w:ascii="Times New Roman" w:eastAsia="Times New Roman" w:hAnsi="Times New Roman" w:cs="Times New Roman"/>
           <w:sz w:val="19"/>
           <w:szCs w:val="19"/>
+        </w:rPr>
+      </w:pPr>
+    </w:p>
+    <w:p>
+      <w:pPr>
+        <w:ind w:right="475"/>
+        <w:jc w:val="right"/>
+        <w:rPr>
+          <w:rFonts w:ascii="Arial" w:hAnsi="Arial"/>
+          <w:i/>
+          <w:color w:val="8E8C8C"/>
+          <w:w w:val="105"/>
+          <w:sz w:val="17"/>
+        </w:rPr>
+      </w:pPr>
+    </w:p>
+    <w:p>
+      <w:pPr>
+        <w:ind w:right="475"/>
+        <w:jc w:val="right"/>
+        <w:rPr>
+          <w:rFonts w:ascii="Arial" w:hAnsi="Arial"/>
+          <w:i/>
+          <w:color w:val="8E8C8C"/>
+          <w:w w:val="105"/>
+          <w:sz w:val="17"/>
+        </w:rPr>
+      </w:pPr>
+    </w:p>
+    <w:p>
+      <w:pPr>
+        <w:ind w:right="475"/>
+        <w:jc w:val="right"/>
+        <w:rPr>
+          <w:rFonts w:ascii="Arial" w:hAnsi="Arial"/>
+          <w:i/>
+          <w:color w:val="8E8C8C"/>
+          <w:w w:val="105"/>
+          <w:sz w:val="17"/>
+        </w:rPr>
+      </w:pPr>
+    </w:p>
+    <w:p>
+      <w:pPr>
+        <w:ind w:right="475"/>
+        <w:jc w:val="right"/>
+        <w:rPr>
+          <w:rFonts w:ascii="Arial" w:hAnsi="Arial"/>
+          <w:i/>
+          <w:color w:val="8E8C8C"/>
+          <w:w w:val="105"/>
+          <w:sz w:val="17"/>
+        </w:rPr>
+      </w:pPr>
+    </w:p>
+    <w:p>
+      <w:pPr>
+        <w:ind w:right="475"/>
+        <w:jc w:val="right"/>
+        <w:rPr>
+          <w:rFonts w:ascii="Arial" w:hAnsi="Arial"/>
+          <w:i/>
+          <w:color w:val="8E8C8C"/>
+          <w:w w:val="105"/>
+          <w:sz w:val="17"/>
+        </w:rPr>
+      </w:pPr>
+    </w:p>
+    <w:p>
+      <w:pPr>
+        <w:ind w:right="475"/>
+        <w:jc w:val="right"/>
+        <w:rPr>
+          <w:rFonts w:ascii="Arial" w:hAnsi="Arial"/>
+          <w:i/>
+          <w:color w:val="8E8C8C"/>
+          <w:w w:val="105"/>
+          <w:sz w:val="17"/>
+        </w:rPr>
+      </w:pPr>
+    </w:p>
+    <w:p>
+      <w:pPr>
+        <w:ind w:right="475"/>
+        <w:jc w:val="right"/>
+        <w:rPr>
+          <w:rFonts w:ascii="Arial" w:hAnsi="Arial"/>
+          <w:i/>
+          <w:color w:val="8E8C8C"/>
+          <w:w w:val="105"/>
+          <w:sz w:val="17"/>
+        </w:rPr>
+      </w:pPr>
+    </w:p>
+    <w:p>
+      <w:pPr>
+        <w:ind w:right="475"/>
+        <w:jc w:val="right"/>
+        <w:rPr>
+          <w:rFonts w:ascii="Arial" w:hAnsi="Arial"/>
+          <w:i/>
+          <w:color w:val="8E8C8C"/>
+          <w:w w:val="105"/>
+          <w:sz w:val="17"/>
+        </w:rPr>
+      </w:pPr>
+    </w:p>
+    <w:p>
+      <w:pPr>
+        <w:ind w:right="475"/>
+        <w:jc w:val="right"/>
+        <w:rPr>
+          <w:rFonts w:ascii="Arial" w:hAnsi="Arial"/>
+          <w:i/>
+          <w:color w:val="8E8C8C"/>
+          <w:w w:val="105"/>
+          <w:sz w:val="17"/>
         </w:rPr>
       </w:pPr>
     </w:p>

</xml_diff>

<commit_message>
Se actualizaron los links de los documentos del CV
</commit_message>
<xml_diff>
--- a/public/assets/CV/CV Uziel Sanchez Marin WORD.docx
+++ b/public/assets/CV/CV Uziel Sanchez Marin WORD.docx
@@ -195,7 +195,7 @@
               </wp:anchor>
             </w:drawing>
           </mc:Choice>
-          <mc:Fallback xmlns:oel="http://schemas.microsoft.com/office/2019/extlst" xmlns:w16du="http://schemas.microsoft.com/office/word/2023/wordml/word16du" xmlns:w16sdtfl="http://schemas.microsoft.com/office/word/2024/wordml/sdtformatlock">
+          <mc:Fallback xmlns:w16sdtfl="http://schemas.microsoft.com/office/word/2024/wordml/sdtformatlock" xmlns:w16du="http://schemas.microsoft.com/office/word/2023/wordml/word16du" xmlns:oel="http://schemas.microsoft.com/office/2019/extlst">
             <w:pict>
               <v:rect w14:anchorId="7D66648E" id="Rectángulo 6" o:spid="_x0000_s1026" style="position:absolute;margin-left:-2.5pt;margin-top:10.6pt;width:615pt;height:61.8pt;z-index:251659776;visibility:visible;mso-wrap-style:square;mso-width-percent:0;mso-height-percent:0;mso-wrap-distance-left:9pt;mso-wrap-distance-top:0;mso-wrap-distance-right:9pt;mso-wrap-distance-bottom:0;mso-position-horizontal:absolute;mso-position-horizontal-relative:page;mso-position-vertical:absolute;mso-position-vertical-relative:text;mso-width-percent:0;mso-height-percent:0;mso-width-relative:margin;mso-height-relative:margin;v-text-anchor:middle" o:gfxdata="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" fillcolor="#12232d" stroked="f" strokeweight="2pt">
                 <w10:wrap anchorx="page"/>
@@ -791,14 +791,16 @@
                             <w:hyperlink r:id="rId8" w:history="1">
                               <w:r>
                                 <w:rPr>
+                                  <w:rStyle w:val="Hipervnculo"/>
                                   <w:rFonts w:ascii="Ubuntu" w:hAnsi="Ubuntu"/>
                                   <w:b/>
                                   <w:bCs/>
                                   <w:color w:val="FFFFFF" w:themeColor="background1"/>
                                   <w:sz w:val="20"/>
                                   <w:szCs w:val="20"/>
+                                  <w:u w:val="none"/>
                                 </w:rPr>
-                                <w:t>https://uziel007.github.io/Portafolio/index.html</w:t>
+                                <w:t>https://mi-portafolio-73v.pages.dev/</w:t>
                               </w:r>
                             </w:hyperlink>
                           </w:p>
@@ -839,14 +841,16 @@
                       <w:hyperlink r:id="rId9" w:history="1">
                         <w:r>
                           <w:rPr>
+                            <w:rStyle w:val="Hipervnculo"/>
                             <w:rFonts w:ascii="Ubuntu" w:hAnsi="Ubuntu"/>
                             <w:b/>
                             <w:bCs/>
                             <w:color w:val="FFFFFF" w:themeColor="background1"/>
                             <w:sz w:val="20"/>
                             <w:szCs w:val="20"/>
+                            <w:u w:val="none"/>
                           </w:rPr>
-                          <w:t>https://uziel007.github.io/Portafolio/index.html</w:t>
+                          <w:t>https://mi-portafolio-73v.pages.dev/</w:t>
                         </w:r>
                       </w:hyperlink>
                     </w:p>
@@ -1007,7 +1011,135 @@
         <mc:AlternateContent>
           <mc:Choice Requires="wps">
             <w:drawing>
-              <wp:anchor distT="45720" distB="45720" distL="114300" distR="114300" simplePos="0" relativeHeight="251664896" behindDoc="0" locked="0" layoutInCell="1" allowOverlap="1" wp14:anchorId="6688FECF" wp14:editId="08203B48">
+              <wp:anchor distT="45720" distB="45720" distL="114300" distR="114300" simplePos="0" relativeHeight="251667968" behindDoc="0" locked="0" layoutInCell="1" allowOverlap="1" wp14:anchorId="5093CC18" wp14:editId="31F80785">
+                <wp:simplePos x="0" y="0"/>
+                <wp:positionH relativeFrom="margin">
+                  <wp:posOffset>4381500</wp:posOffset>
+                </wp:positionH>
+                <wp:positionV relativeFrom="paragraph">
+                  <wp:posOffset>72390</wp:posOffset>
+                </wp:positionV>
+                <wp:extent cx="2419350" cy="333375"/>
+                <wp:effectExtent l="0" t="0" r="0" b="0"/>
+                <wp:wrapNone/>
+                <wp:docPr id="117" name="Cuadro de texto 2"/>
+                <wp:cNvGraphicFramePr>
+                  <a:graphicFrameLocks xmlns:a="http://schemas.openxmlformats.org/drawingml/2006/main"/>
+                </wp:cNvGraphicFramePr>
+                <a:graphic xmlns:a="http://schemas.openxmlformats.org/drawingml/2006/main">
+                  <a:graphicData uri="http://schemas.microsoft.com/office/word/2010/wordprocessingShape">
+                    <wps:wsp>
+                      <wps:cNvSpPr txBox="1">
+                        <a:spLocks noChangeArrowheads="1"/>
+                      </wps:cNvSpPr>
+                      <wps:spPr bwMode="auto">
+                        <a:xfrm>
+                          <a:off x="0" y="0"/>
+                          <a:ext cx="2419350" cy="333375"/>
+                        </a:xfrm>
+                        <a:prstGeom prst="rect">
+                          <a:avLst/>
+                        </a:prstGeom>
+                        <a:noFill/>
+                        <a:ln w="9525">
+                          <a:noFill/>
+                          <a:miter lim="800000"/>
+                          <a:headEnd/>
+                          <a:tailEnd/>
+                        </a:ln>
+                      </wps:spPr>
+                      <wps:txbx>
+                        <w:txbxContent>
+                          <w:p>
+                            <w:pPr>
+                              <w:jc w:val="both"/>
+                              <w:rPr>
+                                <w:rFonts w:ascii="Ubuntu" w:hAnsi="Ubuntu"/>
+                                <w:b/>
+                                <w:bCs/>
+                                <w:color w:val="FFFFFF" w:themeColor="background1"/>
+                                <w:sz w:val="20"/>
+                                <w:szCs w:val="20"/>
+                              </w:rPr>
+                            </w:pPr>
+                            <w:hyperlink r:id="rId10" w:history="1">
+                              <w:r>
+                                <w:rPr>
+                                  <w:rFonts w:ascii="Ubuntu" w:hAnsi="Ubuntu"/>
+                                  <w:b/>
+                                  <w:bCs/>
+                                  <w:color w:val="FFFFFF" w:themeColor="background1"/>
+                                  <w:sz w:val="20"/>
+                                  <w:szCs w:val="20"/>
+                                </w:rPr>
+                                <w:t>https://github.com/Uziel007</w:t>
+                              </w:r>
+                            </w:hyperlink>
+                          </w:p>
+                        </w:txbxContent>
+                      </wps:txbx>
+                      <wps:bodyPr rot="0" vert="horz" wrap="square" lIns="91440" tIns="45720" rIns="91440" bIns="45720" anchor="t" anchorCtr="0">
+                        <a:noAutofit/>
+                      </wps:bodyPr>
+                    </wps:wsp>
+                  </a:graphicData>
+                </a:graphic>
+                <wp14:sizeRelH relativeFrom="margin">
+                  <wp14:pctWidth>0</wp14:pctWidth>
+                </wp14:sizeRelH>
+                <wp14:sizeRelV relativeFrom="margin">
+                  <wp14:pctHeight>0</wp14:pctHeight>
+                </wp14:sizeRelV>
+              </wp:anchor>
+            </w:drawing>
+          </mc:Choice>
+          <mc:Fallback>
+            <w:pict>
+              <v:shape w14:anchorId="5093CC18" id="_x0000_s1030" type="#_x0000_t202" style="position:absolute;margin-left:345pt;margin-top:5.7pt;width:190.5pt;height:26.25pt;z-index:251667968;visibility:visible;mso-wrap-style:square;mso-width-percent:0;mso-height-percent:0;mso-wrap-distance-left:9pt;mso-wrap-distance-top:3.6pt;mso-wrap-distance-right:9pt;mso-wrap-distance-bottom:3.6pt;mso-position-horizontal:absolute;mso-position-horizontal-relative:margin;mso-position-vertical:absolute;mso-position-vertical-relative:text;mso-width-percent:0;mso-height-percent:0;mso-width-relative:margin;mso-height-relative:margin;v-text-anchor:top" o:gfxdata="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" filled="f" stroked="f">
+                <v:textbox>
+                  <w:txbxContent>
+                    <w:p>
+                      <w:pPr>
+                        <w:jc w:val="both"/>
+                        <w:rPr>
+                          <w:rFonts w:ascii="Ubuntu" w:hAnsi="Ubuntu"/>
+                          <w:b/>
+                          <w:bCs/>
+                          <w:color w:val="FFFFFF" w:themeColor="background1"/>
+                          <w:sz w:val="20"/>
+                          <w:szCs w:val="20"/>
+                        </w:rPr>
+                      </w:pPr>
+                      <w:hyperlink r:id="rId11" w:history="1">
+                        <w:r>
+                          <w:rPr>
+                            <w:rFonts w:ascii="Ubuntu" w:hAnsi="Ubuntu"/>
+                            <w:b/>
+                            <w:bCs/>
+                            <w:color w:val="FFFFFF" w:themeColor="background1"/>
+                            <w:sz w:val="20"/>
+                            <w:szCs w:val="20"/>
+                          </w:rPr>
+                          <w:t>https://github.com/Uziel007</w:t>
+                        </w:r>
+                      </w:hyperlink>
+                    </w:p>
+                  </w:txbxContent>
+                </v:textbox>
+                <w10:wrap anchorx="margin"/>
+              </v:shape>
+            </w:pict>
+          </mc:Fallback>
+        </mc:AlternateContent>
+      </w:r>
+      <w:r>
+        <w:rPr>
+          <w:noProof/>
+        </w:rPr>
+        <mc:AlternateContent>
+          <mc:Choice Requires="wps">
+            <w:drawing>
+              <wp:anchor distT="45720" distB="45720" distL="114300" distR="114300" simplePos="0" relativeHeight="251664896" behindDoc="0" locked="0" layoutInCell="1" allowOverlap="1" wp14:anchorId="6688FECF" wp14:editId="152E6EA5">
                 <wp:simplePos x="0" y="0"/>
                 <wp:positionH relativeFrom="margin">
                   <wp:posOffset>559435</wp:posOffset>
@@ -1058,7 +1190,7 @@
                                 <w:szCs w:val="20"/>
                               </w:rPr>
                             </w:pPr>
-                            <w:hyperlink r:id="rId10" w:history="1">
+                            <w:hyperlink r:id="rId12" w:history="1">
                               <w:r>
                                 <w:rPr>
                                   <w:rFonts w:ascii="Ubuntu" w:hAnsi="Ubuntu"/>
@@ -1091,135 +1223,7 @@
           </mc:Choice>
           <mc:Fallback>
             <w:pict>
-              <v:shape w14:anchorId="6688FECF" id="_x0000_s1030" type="#_x0000_t202" style="position:absolute;margin-left:44.05pt;margin-top:3.3pt;width:254.25pt;height:18.9pt;z-index:251664896;visibility:visible;mso-wrap-style:square;mso-width-percent:0;mso-height-percent:200;mso-wrap-distance-left:9pt;mso-wrap-distance-top:3.6pt;mso-wrap-distance-right:9pt;mso-wrap-distance-bottom:3.6pt;mso-position-horizontal:absolute;mso-position-horizontal-relative:margin;mso-position-vertical:absolute;mso-position-vertical-relative:text;mso-width-percent:0;mso-height-percent:200;mso-width-relative:margin;mso-height-relative:margin;v-text-anchor:top" o:gfxdata="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" filled="f" stroked="f">
-                <v:textbox style="mso-fit-shape-to-text:t">
-                  <w:txbxContent>
-                    <w:p>
-                      <w:pPr>
-                        <w:jc w:val="both"/>
-                        <w:rPr>
-                          <w:rFonts w:ascii="Ubuntu" w:hAnsi="Ubuntu"/>
-                          <w:b/>
-                          <w:bCs/>
-                          <w:color w:val="FFFFFF" w:themeColor="background1"/>
-                          <w:sz w:val="20"/>
-                          <w:szCs w:val="20"/>
-                        </w:rPr>
-                      </w:pPr>
-                      <w:hyperlink r:id="rId11" w:history="1">
-                        <w:r>
-                          <w:rPr>
-                            <w:rFonts w:ascii="Ubuntu" w:hAnsi="Ubuntu"/>
-                            <w:b/>
-                            <w:bCs/>
-                            <w:color w:val="FFFFFF" w:themeColor="background1"/>
-                            <w:sz w:val="20"/>
-                            <w:szCs w:val="20"/>
-                          </w:rPr>
-                          <w:t>linkedin.com/in/uziel-sánchez-marin-146436339</w:t>
-                        </w:r>
-                      </w:hyperlink>
-                    </w:p>
-                  </w:txbxContent>
-                </v:textbox>
-                <w10:wrap anchorx="margin"/>
-              </v:shape>
-            </w:pict>
-          </mc:Fallback>
-        </mc:AlternateContent>
-      </w:r>
-      <w:r>
-        <w:rPr>
-          <w:noProof/>
-        </w:rPr>
-        <mc:AlternateContent>
-          <mc:Choice Requires="wps">
-            <w:drawing>
-              <wp:anchor distT="45720" distB="45720" distL="114300" distR="114300" simplePos="0" relativeHeight="251667968" behindDoc="0" locked="0" layoutInCell="1" allowOverlap="1" wp14:anchorId="5093CC18" wp14:editId="6A3B5571">
-                <wp:simplePos x="0" y="0"/>
-                <wp:positionH relativeFrom="margin">
-                  <wp:posOffset>4379595</wp:posOffset>
-                </wp:positionH>
-                <wp:positionV relativeFrom="paragraph">
-                  <wp:posOffset>67310</wp:posOffset>
-                </wp:positionV>
-                <wp:extent cx="2419350" cy="240030"/>
-                <wp:effectExtent l="0" t="0" r="0" b="0"/>
-                <wp:wrapNone/>
-                <wp:docPr id="117" name="Cuadro de texto 2"/>
-                <wp:cNvGraphicFramePr>
-                  <a:graphicFrameLocks xmlns:a="http://schemas.openxmlformats.org/drawingml/2006/main"/>
-                </wp:cNvGraphicFramePr>
-                <a:graphic xmlns:a="http://schemas.openxmlformats.org/drawingml/2006/main">
-                  <a:graphicData uri="http://schemas.microsoft.com/office/word/2010/wordprocessingShape">
-                    <wps:wsp>
-                      <wps:cNvSpPr txBox="1">
-                        <a:spLocks noChangeArrowheads="1"/>
-                      </wps:cNvSpPr>
-                      <wps:spPr bwMode="auto">
-                        <a:xfrm>
-                          <a:off x="0" y="0"/>
-                          <a:ext cx="2419350" cy="240030"/>
-                        </a:xfrm>
-                        <a:prstGeom prst="rect">
-                          <a:avLst/>
-                        </a:prstGeom>
-                        <a:noFill/>
-                        <a:ln w="9525">
-                          <a:noFill/>
-                          <a:miter lim="800000"/>
-                          <a:headEnd/>
-                          <a:tailEnd/>
-                        </a:ln>
-                      </wps:spPr>
-                      <wps:txbx>
-                        <w:txbxContent>
-                          <w:p>
-                            <w:pPr>
-                              <w:jc w:val="both"/>
-                              <w:rPr>
-                                <w:rFonts w:ascii="Ubuntu" w:hAnsi="Ubuntu"/>
-                                <w:b/>
-                                <w:bCs/>
-                                <w:color w:val="FFFFFF" w:themeColor="background1"/>
-                                <w:sz w:val="20"/>
-                                <w:szCs w:val="20"/>
-                              </w:rPr>
-                            </w:pPr>
-                            <w:hyperlink r:id="rId12" w:history="1">
-                              <w:r>
-                                <w:rPr>
-                                  <w:rFonts w:ascii="Ubuntu" w:hAnsi="Ubuntu"/>
-                                  <w:b/>
-                                  <w:bCs/>
-                                  <w:color w:val="FFFFFF" w:themeColor="background1"/>
-                                  <w:sz w:val="20"/>
-                                  <w:szCs w:val="20"/>
-                                </w:rPr>
-                                <w:t>https://github.com/Uziel007</w:t>
-                              </w:r>
-                            </w:hyperlink>
-                          </w:p>
-                        </w:txbxContent>
-                      </wps:txbx>
-                      <wps:bodyPr rot="0" vert="horz" wrap="square" lIns="91440" tIns="45720" rIns="91440" bIns="45720" anchor="t" anchorCtr="0">
-                        <a:spAutoFit/>
-                      </wps:bodyPr>
-                    </wps:wsp>
-                  </a:graphicData>
-                </a:graphic>
-                <wp14:sizeRelH relativeFrom="margin">
-                  <wp14:pctWidth>0</wp14:pctWidth>
-                </wp14:sizeRelH>
-                <wp14:sizeRelV relativeFrom="margin">
-                  <wp14:pctHeight>20000</wp14:pctHeight>
-                </wp14:sizeRelV>
-              </wp:anchor>
-            </w:drawing>
-          </mc:Choice>
-          <mc:Fallback>
-            <w:pict>
-              <v:shape w14:anchorId="5093CC18" id="_x0000_s1031" type="#_x0000_t202" style="position:absolute;margin-left:344.85pt;margin-top:5.3pt;width:190.5pt;height:18.9pt;z-index:251667968;visibility:visible;mso-wrap-style:square;mso-width-percent:0;mso-height-percent:200;mso-wrap-distance-left:9pt;mso-wrap-distance-top:3.6pt;mso-wrap-distance-right:9pt;mso-wrap-distance-bottom:3.6pt;mso-position-horizontal:absolute;mso-position-horizontal-relative:margin;mso-position-vertical:absolute;mso-position-vertical-relative:text;mso-width-percent:0;mso-height-percent:200;mso-width-relative:margin;mso-height-relative:margin;v-text-anchor:top" o:gfxdata="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" filled="f" stroked="f">
+              <v:shape w14:anchorId="6688FECF" id="_x0000_s1031" type="#_x0000_t202" style="position:absolute;margin-left:44.05pt;margin-top:3.3pt;width:254.25pt;height:18.9pt;z-index:251664896;visibility:visible;mso-wrap-style:square;mso-width-percent:0;mso-height-percent:200;mso-wrap-distance-left:9pt;mso-wrap-distance-top:3.6pt;mso-wrap-distance-right:9pt;mso-wrap-distance-bottom:3.6pt;mso-position-horizontal:absolute;mso-position-horizontal-relative:margin;mso-position-vertical:absolute;mso-position-vertical-relative:text;mso-width-percent:0;mso-height-percent:200;mso-width-relative:margin;mso-height-relative:margin;v-text-anchor:top" o:gfxdata="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" filled="f" stroked="f">
                 <v:textbox style="mso-fit-shape-to-text:t">
                   <w:txbxContent>
                     <w:p>
@@ -1244,7 +1248,7 @@
                             <w:sz w:val="20"/>
                             <w:szCs w:val="20"/>
                           </w:rPr>
-                          <w:t>https://github.com/Uziel007</w:t>
+                          <w:t>linkedin.com/in/uziel-sánchez-marin-146436339</w:t>
                         </w:r>
                       </w:hyperlink>
                     </w:p>
@@ -1523,7 +1527,7 @@
               </wp:inline>
             </w:drawing>
           </mc:Choice>
-          <mc:Fallback xmlns:oel="http://schemas.microsoft.com/office/2019/extlst" xmlns:w16du="http://schemas.microsoft.com/office/word/2023/wordml/word16du" xmlns:w16sdtfl="http://schemas.microsoft.com/office/word/2024/wordml/sdtformatlock">
+          <mc:Fallback xmlns:w16sdtfl="http://schemas.microsoft.com/office/word/2024/wordml/sdtformatlock" xmlns:w16du="http://schemas.microsoft.com/office/word/2023/wordml/word16du" xmlns:oel="http://schemas.microsoft.com/office/2019/extlst">
             <w:pict>
               <v:group w14:anchorId="3274067F" id="Group 103" o:spid="_x0000_s1026" style="width:170.1pt;height:2pt;mso-position-horizontal-relative:char;mso-position-vertical-relative:line" coordsize="3402,40" o:gfxdata="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">
                 <v:group id="Group 104" o:spid="_x0000_s1027" style="position:absolute;left:20;top:20;width:3362;height:2" coordorigin="20,20" coordsize="3362,2" o:gfxdata="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">
@@ -2200,7 +2204,7 @@
               </wp:anchor>
             </w:drawing>
           </mc:Choice>
-          <mc:Fallback xmlns:oel="http://schemas.microsoft.com/office/2019/extlst" xmlns:w16du="http://schemas.microsoft.com/office/word/2023/wordml/word16du" xmlns:w16sdtfl="http://schemas.microsoft.com/office/word/2024/wordml/sdtformatlock">
+          <mc:Fallback xmlns:w16sdtfl="http://schemas.microsoft.com/office/word/2024/wordml/sdtformatlock" xmlns:w16du="http://schemas.microsoft.com/office/word/2023/wordml/word16du" xmlns:oel="http://schemas.microsoft.com/office/2019/extlst">
             <w:pict>
               <v:group w14:anchorId="50C08EFE" id="Group 101" o:spid="_x0000_s1026" style="position:absolute;margin-left:209.55pt;margin-top:2.85pt;width:.1pt;height:11.6pt;z-index:-251681280;mso-position-horizontal-relative:page" coordorigin="4191,57" coordsize="2,232" o:gfxdata="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">
                 <v:shape id="Freeform 102" o:spid="_x0000_s1027" style="position:absolute;left:4191;top:57;width:2;height:232;visibility:visible;mso-wrap-style:square;v-text-anchor:top" coordsize="2,232" o:gfxdata="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" path="m,l,232e" filled="f" strokecolor="#dbdbda" strokeweight=".23497mm">
@@ -4476,7 +4480,7 @@
               </wp:inline>
             </w:drawing>
           </mc:Choice>
-          <mc:Fallback xmlns:oel="http://schemas.microsoft.com/office/2019/extlst" xmlns:w16du="http://schemas.microsoft.com/office/word/2023/wordml/word16du" xmlns:w16sdtfl="http://schemas.microsoft.com/office/word/2024/wordml/sdtformatlock">
+          <mc:Fallback xmlns:w16sdtfl="http://schemas.microsoft.com/office/word/2024/wordml/sdtformatlock" xmlns:w16du="http://schemas.microsoft.com/office/word/2023/wordml/word16du" xmlns:oel="http://schemas.microsoft.com/office/2019/extlst">
             <w:pict>
               <v:group w14:anchorId="2BF2D6B8" id="Group 98" o:spid="_x0000_s1026" style="width:106.9pt;height:2pt;mso-position-horizontal-relative:char;mso-position-vertical-relative:line" coordsize="2138,40" o:gfxdata="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">
                 <v:group id="Group 99" o:spid="_x0000_s1027" style="position:absolute;left:20;top:20;width:2099;height:2" coordorigin="20,20" coordsize="2099,2" o:gfxdata="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">
@@ -9615,7 +9619,7 @@
               </wp:inline>
             </w:drawing>
           </mc:Choice>
-          <mc:Fallback xmlns:oel="http://schemas.microsoft.com/office/2019/extlst" xmlns:w16du="http://schemas.microsoft.com/office/word/2023/wordml/word16du" xmlns:w16sdtfl="http://schemas.microsoft.com/office/word/2024/wordml/sdtformatlock">
+          <mc:Fallback xmlns:w16sdtfl="http://schemas.microsoft.com/office/word/2024/wordml/sdtformatlock" xmlns:w16du="http://schemas.microsoft.com/office/word/2023/wordml/word16du" xmlns:oel="http://schemas.microsoft.com/office/2019/extlst">
             <w:pict>
               <v:group w14:anchorId="18B30020" id="Group 95" o:spid="_x0000_s1026" style="width:170.1pt;height:1.8pt;mso-position-horizontal-relative:char;mso-position-vertical-relative:line" coordsize="3402,36" o:gfxdata="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">
                 <v:group id="Group 96" o:spid="_x0000_s1027" style="position:absolute;left:18;top:18;width:3366;height:2" coordorigin="18,18" coordsize="3366,2" o:gfxdata="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">
@@ -11119,7 +11123,7 @@
               </wp:inline>
             </w:drawing>
           </mc:Choice>
-          <mc:Fallback xmlns:oel="http://schemas.microsoft.com/office/2019/extlst" xmlns:w16du="http://schemas.microsoft.com/office/word/2023/wordml/word16du" xmlns:w16sdtfl="http://schemas.microsoft.com/office/word/2024/wordml/sdtformatlock">
+          <mc:Fallback xmlns:w16sdtfl="http://schemas.microsoft.com/office/word/2024/wordml/sdtformatlock" xmlns:w16du="http://schemas.microsoft.com/office/word/2023/wordml/word16du" xmlns:oel="http://schemas.microsoft.com/office/2019/extlst">
             <w:pict>
               <v:group w14:anchorId="7BA9CBD6" id="Group 92" o:spid="_x0000_s1026" style="width:79.1pt;height:1.8pt;mso-position-horizontal-relative:char;mso-position-vertical-relative:line" coordsize="1582,36" o:gfxdata="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">
                 <v:group id="Group 93" o:spid="_x0000_s1027" style="position:absolute;left:18;top:18;width:1546;height:2" coordorigin="18,18" coordsize="1546,2" o:gfxdata="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">
@@ -12975,7 +12979,7 @@
               </wp:inline>
             </w:drawing>
           </mc:Choice>
-          <mc:Fallback xmlns:oel="http://schemas.microsoft.com/office/2019/extlst" xmlns:w16du="http://schemas.microsoft.com/office/word/2023/wordml/word16du" xmlns:w16sdtfl="http://schemas.microsoft.com/office/word/2024/wordml/sdtformatlock">
+          <mc:Fallback xmlns:w16sdtfl="http://schemas.microsoft.com/office/word/2024/wordml/sdtformatlock" xmlns:w16du="http://schemas.microsoft.com/office/word/2023/wordml/word16du" xmlns:oel="http://schemas.microsoft.com/office/2019/extlst">
             <w:pict>
               <v:group w14:anchorId="483C5504" id="Group 72" o:spid="_x0000_s1026" style="width:65.6pt;height:1.8pt;mso-position-horizontal-relative:char;mso-position-vertical-relative:line" coordsize="1312,36" o:gfxdata="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">
                 <v:group id="Group 73" o:spid="_x0000_s1027" style="position:absolute;left:18;top:18;width:1277;height:2" coordorigin="18,18" coordsize="1277,2" o:gfxdata="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">
@@ -13236,7 +13240,7 @@
               </wp:anchor>
             </w:drawing>
           </mc:Choice>
-          <mc:Fallback xmlns:oel="http://schemas.microsoft.com/office/2019/extlst" xmlns:w16du="http://schemas.microsoft.com/office/word/2023/wordml/word16du" xmlns:w16sdtfl="http://schemas.microsoft.com/office/word/2024/wordml/sdtformatlock">
+          <mc:Fallback xmlns:w16sdtfl="http://schemas.microsoft.com/office/word/2024/wordml/sdtformatlock" xmlns:w16du="http://schemas.microsoft.com/office/word/2023/wordml/word16du" xmlns:oel="http://schemas.microsoft.com/office/2019/extlst">
             <w:pict>
               <v:group w14:anchorId="0E27728D" id="Group 68" o:spid="_x0000_s1026" style="position:absolute;margin-left:321.35pt;margin-top:23.05pt;width:97.2pt;height:.1pt;z-index:251632128;mso-position-horizontal-relative:page" coordorigin="6427,461" coordsize="1944,2" o:gfxdata="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">
                 <v:shape id="Freeform 69" o:spid="_x0000_s1027" style="position:absolute;left:6427;top:461;width:1944;height:2;visibility:visible;mso-wrap-style:square;v-text-anchor:top" coordsize="1944,2" o:gfxdata="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" path="m,l1944,e" filled="f" strokecolor="#6bbccf" strokeweight=".77914mm">
@@ -17974,7 +17978,7 @@
               </wp:anchor>
             </w:drawing>
           </mc:Choice>
-          <mc:Fallback xmlns:oel="http://schemas.microsoft.com/office/2019/extlst" xmlns:w16du="http://schemas.microsoft.com/office/word/2023/wordml/word16du" xmlns:w16sdtfl="http://schemas.microsoft.com/office/word/2024/wordml/sdtformatlock">
+          <mc:Fallback xmlns:w16sdtfl="http://schemas.microsoft.com/office/word/2024/wordml/sdtformatlock" xmlns:w16du="http://schemas.microsoft.com/office/word/2023/wordml/word16du" xmlns:oel="http://schemas.microsoft.com/office/2019/extlst">
             <w:pict>
               <v:group w14:anchorId="2B7C4214" id="Group 66" o:spid="_x0000_s1026" style="position:absolute;margin-left:328.7pt;margin-top:-19.8pt;width:143.65pt;height:10.95pt;z-index:-251680256;mso-position-horizontal-relative:page" coordorigin="6574,-396" coordsize="2873,219" o:gfxdata="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">
                 <v:shape id="Freeform 67" o:spid="_x0000_s1027" style="position:absolute;left:6574;top:-396;width:2873;height:219;visibility:visible;mso-wrap-style:square;v-text-anchor:top" coordsize="2873,219" o:gfxdata="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" path="m,l2873,r,219l,219,,xe" fillcolor="#919aa3" stroked="f">
@@ -18131,7 +18135,7 @@
               </wp:anchor>
             </w:drawing>
           </mc:Choice>
-          <mc:Fallback xmlns:oel="http://schemas.microsoft.com/office/2019/extlst" xmlns:w16du="http://schemas.microsoft.com/office/word/2023/wordml/word16du" xmlns:w16sdtfl="http://schemas.microsoft.com/office/word/2024/wordml/sdtformatlock">
+          <mc:Fallback xmlns:w16sdtfl="http://schemas.microsoft.com/office/word/2024/wordml/sdtformatlock" xmlns:w16du="http://schemas.microsoft.com/office/word/2023/wordml/word16du" xmlns:oel="http://schemas.microsoft.com/office/2019/extlst">
             <w:pict>
               <v:group w14:anchorId="376EC7ED" id="Group 64" o:spid="_x0000_s1026" style="position:absolute;margin-left:328.7pt;margin-top:-.85pt;width:182.5pt;height:11.6pt;z-index:-251679232;mso-position-horizontal-relative:page" coordorigin="6574,-17" coordsize="3650,232" o:gfxdata="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">
                 <v:shape id="Freeform 65" o:spid="_x0000_s1027" style="position:absolute;left:6574;top:-17;width:3650;height:232;visibility:visible;mso-wrap-style:square;v-text-anchor:top" coordsize="3650,232" o:gfxdata="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" path="m,l3649,r,232l,232,,xe" fillcolor="#919aa3" stroked="f">
@@ -18413,7 +18417,7 @@
               </wp:anchor>
             </w:drawing>
           </mc:Choice>
-          <mc:Fallback xmlns:oel="http://schemas.microsoft.com/office/2019/extlst" xmlns:w16du="http://schemas.microsoft.com/office/word/2023/wordml/word16du" xmlns:w16sdtfl="http://schemas.microsoft.com/office/word/2024/wordml/sdtformatlock">
+          <mc:Fallback xmlns:w16sdtfl="http://schemas.microsoft.com/office/word/2024/wordml/sdtformatlock" xmlns:w16du="http://schemas.microsoft.com/office/word/2023/wordml/word16du" xmlns:oel="http://schemas.microsoft.com/office/2019/extlst">
             <w:pict>
               <v:group w14:anchorId="28B7154A" id="Group 62" o:spid="_x0000_s1026" style="position:absolute;margin-left:412.6pt;margin-top:-.8pt;width:87.3pt;height:10.95pt;z-index:-251678208;mso-position-horizontal-relative:page" coordorigin="8252,-16" coordsize="1746,219" o:gfxdata="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">
                 <v:shape id="Freeform 63" o:spid="_x0000_s1027" style="position:absolute;left:8252;top:-16;width:1746;height:219;visibility:visible;mso-wrap-style:square;v-text-anchor:top" coordsize="1746,219" o:gfxdata="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" path="m,l1745,r,218l,218,,xe" fillcolor="#919aa3" stroked="f">
@@ -19103,7 +19107,7 @@
               </wp:anchor>
             </w:drawing>
           </mc:Choice>
-          <mc:Fallback xmlns:oel="http://schemas.microsoft.com/office/2019/extlst" xmlns:w16du="http://schemas.microsoft.com/office/word/2023/wordml/word16du" xmlns:w16sdtfl="http://schemas.microsoft.com/office/word/2024/wordml/sdtformatlock">
+          <mc:Fallback xmlns:w16sdtfl="http://schemas.microsoft.com/office/word/2024/wordml/sdtformatlock" xmlns:w16du="http://schemas.microsoft.com/office/word/2023/wordml/word16du" xmlns:oel="http://schemas.microsoft.com/office/2019/extlst">
             <w:pict>
               <v:group w14:anchorId="1509FE68" id="Group 58" o:spid="_x0000_s1026" style="position:absolute;margin-left:327.55pt;margin-top:6.3pt;width:127.05pt;height:10.95pt;z-index:-251677184;mso-position-horizontal-relative:page" coordorigin="6551,126" coordsize="2541,219" o:gfxdata="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">
                 <v:shape id="Freeform 59" o:spid="_x0000_s1027" style="position:absolute;left:6551;top:126;width:2541;height:219;visibility:visible;mso-wrap-style:square;v-text-anchor:top" coordsize="2541,219" o:gfxdata="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" path="m,l2541,r,218l,218,,xe" fillcolor="#919aa3" stroked="f">
@@ -19821,7 +19825,7 @@
               </wp:anchor>
             </w:drawing>
           </mc:Choice>
-          <mc:Fallback xmlns:oel="http://schemas.microsoft.com/office/2019/extlst" xmlns:w16du="http://schemas.microsoft.com/office/word/2023/wordml/word16du" xmlns:w16sdtfl="http://schemas.microsoft.com/office/word/2024/wordml/sdtformatlock">
+          <mc:Fallback xmlns:w16sdtfl="http://schemas.microsoft.com/office/word/2024/wordml/sdtformatlock" xmlns:w16du="http://schemas.microsoft.com/office/word/2023/wordml/word16du" xmlns:oel="http://schemas.microsoft.com/office/2019/extlst">
             <w:pict>
               <v:group w14:anchorId="3B4B7C47" id="Group 54" o:spid="_x0000_s1026" style="position:absolute;margin-left:327.8pt;margin-top:-.9pt;width:167.25pt;height:11.45pt;z-index:-251676160;mso-position-horizontal-relative:page" coordorigin="6556,-18" coordsize="3345,229" o:gfxdata="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">
                 <v:shape id="Freeform 55" o:spid="_x0000_s1027" style="position:absolute;left:6556;top:-18;width:3345;height:229;visibility:visible;mso-wrap-style:square;v-text-anchor:top" coordsize="3345,229" o:gfxdata="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" path="m,l3344,r,229l,229,,xe" fillcolor="#919aa3" stroked="f">
@@ -20374,7 +20378,7 @@
               </wp:anchor>
             </w:drawing>
           </mc:Choice>
-          <mc:Fallback xmlns:oel="http://schemas.microsoft.com/office/2019/extlst" xmlns:w16du="http://schemas.microsoft.com/office/word/2023/wordml/word16du" xmlns:w16sdtfl="http://schemas.microsoft.com/office/word/2024/wordml/sdtformatlock">
+          <mc:Fallback xmlns:w16sdtfl="http://schemas.microsoft.com/office/word/2024/wordml/sdtformatlock" xmlns:w16du="http://schemas.microsoft.com/office/word/2023/wordml/word16du" xmlns:oel="http://schemas.microsoft.com/office/2019/extlst">
             <w:pict>
               <v:group w14:anchorId="466E4557" id="Group 51" o:spid="_x0000_s1026" style="position:absolute;margin-left:327.8pt;margin-top:-.8pt;width:147.05pt;height:10.95pt;z-index:-251675136;mso-position-horizontal-relative:page" coordorigin="6556,-16" coordsize="2941,219" o:gfxdata="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">
                 <v:shape id="Freeform 52" o:spid="_x0000_s1027" style="position:absolute;left:6556;top:-16;width:2941;height:219;visibility:visible;mso-wrap-style:square;v-text-anchor:top" coordsize="2941,219" o:gfxdata="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" path="m,l2941,r,218l,218,,xe" fillcolor="#919aa3" stroked="f">
@@ -20531,7 +20535,7 @@
               </wp:anchor>
             </w:drawing>
           </mc:Choice>
-          <mc:Fallback xmlns:oel="http://schemas.microsoft.com/office/2019/extlst" xmlns:w16du="http://schemas.microsoft.com/office/word/2023/wordml/word16du" xmlns:w16sdtfl="http://schemas.microsoft.com/office/word/2024/wordml/sdtformatlock">
+          <mc:Fallback xmlns:w16sdtfl="http://schemas.microsoft.com/office/word/2024/wordml/sdtformatlock" xmlns:w16du="http://schemas.microsoft.com/office/word/2023/wordml/word16du" xmlns:oel="http://schemas.microsoft.com/office/2019/extlst">
             <w:pict>
               <v:group w14:anchorId="19A9E32F" id="Group 49" o:spid="_x0000_s1026" style="position:absolute;margin-left:327.65pt;margin-top:17.5pt;width:188.8pt;height:10.95pt;z-index:-251674112;mso-position-horizontal-relative:page" coordorigin="6553,350" coordsize="3776,219" o:gfxdata="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">
                 <v:shape id="Freeform 50" o:spid="_x0000_s1027" style="position:absolute;left:6553;top:350;width:3776;height:219;visibility:visible;mso-wrap-style:square;v-text-anchor:top" coordsize="3776,219" o:gfxdata="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" path="m,l3776,r,219l,219,,xe" fillcolor="#919aa3" stroked="f">
@@ -20688,7 +20692,7 @@
               </wp:anchor>
             </w:drawing>
           </mc:Choice>
-          <mc:Fallback xmlns:oel="http://schemas.microsoft.com/office/2019/extlst" xmlns:w16du="http://schemas.microsoft.com/office/word/2023/wordml/word16du" xmlns:w16sdtfl="http://schemas.microsoft.com/office/word/2024/wordml/sdtformatlock">
+          <mc:Fallback xmlns:w16sdtfl="http://schemas.microsoft.com/office/word/2024/wordml/sdtformatlock" xmlns:w16du="http://schemas.microsoft.com/office/word/2023/wordml/word16du" xmlns:oel="http://schemas.microsoft.com/office/2019/extlst">
             <w:pict>
               <v:group w14:anchorId="0FE5F51E" id="Group 47" o:spid="_x0000_s1026" style="position:absolute;margin-left:327.6pt;margin-top:36.95pt;width:121.15pt;height:10.95pt;z-index:-251673088;mso-position-horizontal-relative:page" coordorigin="6552,739" coordsize="2423,219" o:gfxdata="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">
                 <v:shape id="Freeform 48" o:spid="_x0000_s1027" style="position:absolute;left:6552;top:739;width:2423;height:219;visibility:visible;mso-wrap-style:square;v-text-anchor:top" coordsize="2423,219" o:gfxdata="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" path="m,l2423,r,218l,218,,xe" fillcolor="#919aa3" stroked="f">
@@ -20845,7 +20849,7 @@
               </wp:anchor>
             </w:drawing>
           </mc:Choice>
-          <mc:Fallback xmlns:oel="http://schemas.microsoft.com/office/2019/extlst" xmlns:w16du="http://schemas.microsoft.com/office/word/2023/wordml/word16du" xmlns:w16sdtfl="http://schemas.microsoft.com/office/word/2024/wordml/sdtformatlock">
+          <mc:Fallback xmlns:w16sdtfl="http://schemas.microsoft.com/office/word/2024/wordml/sdtformatlock" xmlns:w16du="http://schemas.microsoft.com/office/word/2023/wordml/word16du" xmlns:oel="http://schemas.microsoft.com/office/2019/extlst">
             <w:pict>
               <v:group w14:anchorId="422E33F1" id="Group 45" o:spid="_x0000_s1026" style="position:absolute;margin-left:327.65pt;margin-top:54.75pt;width:126.95pt;height:11.45pt;z-index:-251672064;mso-position-horizontal-relative:page" coordorigin="6553,1095" coordsize="2539,229" o:gfxdata="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">
                 <v:shape id="Freeform 46" o:spid="_x0000_s1027" style="position:absolute;left:6553;top:1095;width:2539;height:229;visibility:visible;mso-wrap-style:square;v-text-anchor:top" coordsize="2539,229" o:gfxdata="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" path="m,l2539,r,229l,229,,xe" fillcolor="#919aa3" stroked="f">
@@ -21398,7 +21402,7 @@
               </wp:anchor>
             </w:drawing>
           </mc:Choice>
-          <mc:Fallback xmlns:oel="http://schemas.microsoft.com/office/2019/extlst" xmlns:w16du="http://schemas.microsoft.com/office/word/2023/wordml/word16du" xmlns:w16sdtfl="http://schemas.microsoft.com/office/word/2024/wordml/sdtformatlock">
+          <mc:Fallback xmlns:w16sdtfl="http://schemas.microsoft.com/office/word/2024/wordml/sdtformatlock" xmlns:w16du="http://schemas.microsoft.com/office/word/2023/wordml/word16du" xmlns:oel="http://schemas.microsoft.com/office/2019/extlst">
             <w:pict>
               <v:group w14:anchorId="66ED82FF" id="Group 43" o:spid="_x0000_s1026" style="position:absolute;margin-left:327.6pt;margin-top:-.8pt;width:142.7pt;height:10.95pt;z-index:-251671040;mso-position-horizontal-relative:page" coordorigin="6552,-16" coordsize="2854,219" o:gfxdata="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">
                 <v:shape id="Freeform 44" o:spid="_x0000_s1027" style="position:absolute;left:6552;top:-16;width:2854;height:219;visibility:visible;mso-wrap-style:square;v-text-anchor:top" coordsize="2854,219" o:gfxdata="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" path="m,l2854,r,218l,218,,xe" fillcolor="#919aa3" stroked="f">
@@ -21555,7 +21559,7 @@
               </wp:anchor>
             </w:drawing>
           </mc:Choice>
-          <mc:Fallback xmlns:oel="http://schemas.microsoft.com/office/2019/extlst" xmlns:w16du="http://schemas.microsoft.com/office/word/2023/wordml/word16du" xmlns:w16sdtfl="http://schemas.microsoft.com/office/word/2024/wordml/sdtformatlock">
+          <mc:Fallback xmlns:w16sdtfl="http://schemas.microsoft.com/office/word/2024/wordml/sdtformatlock" xmlns:w16du="http://schemas.microsoft.com/office/word/2023/wordml/word16du" xmlns:oel="http://schemas.microsoft.com/office/2019/extlst">
             <w:pict>
               <v:group w14:anchorId="21A9978E" id="Group 41" o:spid="_x0000_s1026" style="position:absolute;margin-left:327.55pt;margin-top:17.45pt;width:142.8pt;height:11.45pt;z-index:-251670016;mso-position-horizontal-relative:page" coordorigin="6551,349" coordsize="2856,229" o:gfxdata="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">
                 <v:shape id="Freeform 42" o:spid="_x0000_s1027" style="position:absolute;left:6551;top:349;width:2856;height:229;visibility:visible;mso-wrap-style:square;v-text-anchor:top" coordsize="2856,229" o:gfxdata="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" path="m,l2856,r,229l,229,,xe" fillcolor="#919aa3" stroked="f">
@@ -22495,7 +22499,7 @@
               </wp:anchor>
             </w:drawing>
           </mc:Choice>
-          <mc:Fallback xmlns:oel="http://schemas.microsoft.com/office/2019/extlst" xmlns:w16du="http://schemas.microsoft.com/office/word/2023/wordml/word16du" xmlns:w16sdtfl="http://schemas.microsoft.com/office/word/2024/wordml/sdtformatlock">
+          <mc:Fallback xmlns:w16sdtfl="http://schemas.microsoft.com/office/word/2024/wordml/sdtformatlock" xmlns:w16du="http://schemas.microsoft.com/office/word/2023/wordml/word16du" xmlns:oel="http://schemas.microsoft.com/office/2019/extlst">
             <w:pict>
               <v:group w14:anchorId="007246B9" id="Group 37" o:spid="_x0000_s1026" style="position:absolute;margin-left:327.75pt;margin-top:-.8pt;width:170.1pt;height:10.95pt;z-index:-251668992;mso-position-horizontal-relative:page" coordorigin="6555,-16" coordsize="3402,219" o:gfxdata="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">
                 <v:shape id="Freeform 38" o:spid="_x0000_s1027" style="position:absolute;left:6555;top:-16;width:3402;height:219;visibility:visible;mso-wrap-style:square;v-text-anchor:top" coordsize="3402,219" o:gfxdata="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" path="m,l3402,r,218l,218,,xe" fillcolor="#919aa3" stroked="f">
@@ -22983,7 +22987,7 @@
               </wp:anchor>
             </w:drawing>
           </mc:Choice>
-          <mc:Fallback xmlns:oel="http://schemas.microsoft.com/office/2019/extlst" xmlns:w16du="http://schemas.microsoft.com/office/word/2023/wordml/word16du" xmlns:w16sdtfl="http://schemas.microsoft.com/office/word/2024/wordml/sdtformatlock">
+          <mc:Fallback xmlns:w16sdtfl="http://schemas.microsoft.com/office/word/2024/wordml/sdtformatlock" xmlns:w16du="http://schemas.microsoft.com/office/word/2023/wordml/word16du" xmlns:oel="http://schemas.microsoft.com/office/2019/extlst">
             <w:pict>
               <v:group w14:anchorId="23119E48" id="Group 34" o:spid="_x0000_s1026" style="position:absolute;margin-left:327.6pt;margin-top:7.6pt;width:93.3pt;height:10.95pt;z-index:-251667968;mso-position-horizontal-relative:page" coordorigin="6552,152" coordsize="1866,219" o:gfxdata="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">
                 <v:shape id="Freeform 35" o:spid="_x0000_s1027" style="position:absolute;left:6552;top:152;width:1866;height:219;visibility:visible;mso-wrap-style:square;v-text-anchor:top" coordsize="1866,219" o:gfxdata="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" path="m,l1865,r,219l,219,,xe" fillcolor="#919aa3" stroked="f">
@@ -23236,7 +23240,7 @@
               </wp:anchor>
             </w:drawing>
           </mc:Choice>
-          <mc:Fallback xmlns:oel="http://schemas.microsoft.com/office/2019/extlst" xmlns:w16du="http://schemas.microsoft.com/office/word/2023/wordml/word16du" xmlns:w16sdtfl="http://schemas.microsoft.com/office/word/2024/wordml/sdtformatlock">
+          <mc:Fallback xmlns:w16sdtfl="http://schemas.microsoft.com/office/word/2024/wordml/sdtformatlock" xmlns:w16du="http://schemas.microsoft.com/office/word/2023/wordml/word16du" xmlns:oel="http://schemas.microsoft.com/office/2019/extlst">
             <w:pict>
               <v:group w14:anchorId="177CFF5F" id="Group 32" o:spid="_x0000_s1026" style="position:absolute;margin-left:327.35pt;margin-top:5.45pt;width:223pt;height:10.95pt;z-index:-251666944;mso-position-horizontal-relative:page" coordorigin="6547,109" coordsize="4460,219" o:gfxdata="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">
                 <v:shape id="Freeform 33" o:spid="_x0000_s1027" style="position:absolute;left:6547;top:109;width:4460;height:219;visibility:visible;mso-wrap-style:square;v-text-anchor:top" coordsize="4460,219" o:gfxdata="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" path="m,l4460,r,218l,218,,xe" fillcolor="#919aa3" stroked="f">
@@ -23393,7 +23397,7 @@
               </wp:anchor>
             </w:drawing>
           </mc:Choice>
-          <mc:Fallback xmlns:oel="http://schemas.microsoft.com/office/2019/extlst" xmlns:w16du="http://schemas.microsoft.com/office/word/2023/wordml/word16du" xmlns:w16sdtfl="http://schemas.microsoft.com/office/word/2024/wordml/sdtformatlock">
+          <mc:Fallback xmlns:w16sdtfl="http://schemas.microsoft.com/office/word/2024/wordml/sdtformatlock" xmlns:w16du="http://schemas.microsoft.com/office/word/2023/wordml/word16du" xmlns:oel="http://schemas.microsoft.com/office/2019/extlst">
             <w:pict>
               <v:group w14:anchorId="2296B748" id="Group 30" o:spid="_x0000_s1026" style="position:absolute;margin-left:326.65pt;margin-top:26.85pt;width:154.7pt;height:10.95pt;z-index:-251665920;mso-position-horizontal-relative:page" coordorigin="6533,537" coordsize="3094,219" o:gfxdata="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">
                 <v:shape id="Freeform 31" o:spid="_x0000_s1027" style="position:absolute;left:6533;top:537;width:3094;height:219;visibility:visible;mso-wrap-style:square;v-text-anchor:top" coordsize="3094,219" o:gfxdata="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" path="m,l3094,r,218l,218,,xe" fillcolor="#919aa3" stroked="f">
@@ -24271,7 +24275,7 @@
               </wp:inline>
             </w:drawing>
           </mc:Choice>
-          <mc:Fallback xmlns:oel="http://schemas.microsoft.com/office/2019/extlst" xmlns:w16du="http://schemas.microsoft.com/office/word/2023/wordml/word16du" xmlns:w16sdtfl="http://schemas.microsoft.com/office/word/2024/wordml/sdtformatlock">
+          <mc:Fallback xmlns:w16sdtfl="http://schemas.microsoft.com/office/word/2024/wordml/sdtformatlock" xmlns:w16du="http://schemas.microsoft.com/office/word/2023/wordml/word16du" xmlns:oel="http://schemas.microsoft.com/office/2019/extlst">
             <w:pict>
               <v:group w14:anchorId="3D1EF6D3" id="Group 25" o:spid="_x0000_s1026" style="width:606.95pt;height:.45pt;mso-position-horizontal-relative:char;mso-position-vertical-relative:line" coordsize="12139,9" o:gfxdata="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">
                 <v:group id="Group 26" o:spid="_x0000_s1027" style="position:absolute;left:4;top:4;width:12130;height:2" coordorigin="4,4" coordsize="12130,2" o:gfxdata="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">
@@ -24490,7 +24494,7 @@
               </wp:inline>
             </w:drawing>
           </mc:Choice>
-          <mc:Fallback xmlns:oel="http://schemas.microsoft.com/office/2019/extlst" xmlns:w16du="http://schemas.microsoft.com/office/word/2023/wordml/word16du" xmlns:w16sdtfl="http://schemas.microsoft.com/office/word/2024/wordml/sdtformatlock">
+          <mc:Fallback xmlns:w16sdtfl="http://schemas.microsoft.com/office/word/2024/wordml/sdtformatlock" xmlns:w16du="http://schemas.microsoft.com/office/word/2023/wordml/word16du" xmlns:oel="http://schemas.microsoft.com/office/2019/extlst">
             <w:pict>
               <v:group w14:anchorId="4C1BD467" id="Group 22" o:spid="_x0000_s1026" style="width:186pt;height:1.8pt;mso-position-horizontal-relative:char;mso-position-vertical-relative:line" coordsize="3720,36" o:gfxdata="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">
                 <v:group id="Group 23" o:spid="_x0000_s1027" style="position:absolute;left:18;top:18;width:3684;height:2" coordorigin="18,18" coordsize="3684,2" o:gfxdata="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">
@@ -24621,7 +24625,7 @@
               </wp:anchor>
             </w:drawing>
           </mc:Choice>
-          <mc:Fallback xmlns:oel="http://schemas.microsoft.com/office/2019/extlst" xmlns:w16du="http://schemas.microsoft.com/office/word/2023/wordml/word16du" xmlns:w16sdtfl="http://schemas.microsoft.com/office/word/2024/wordml/sdtformatlock">
+          <mc:Fallback xmlns:w16sdtfl="http://schemas.microsoft.com/office/word/2024/wordml/sdtformatlock" xmlns:w16du="http://schemas.microsoft.com/office/word/2023/wordml/word16du" xmlns:oel="http://schemas.microsoft.com/office/2019/extlst">
             <w:pict>
               <v:group w14:anchorId="229FC929" id="Group 20" o:spid="_x0000_s1026" style="position:absolute;margin-left:159.55pt;margin-top:26.15pt;width:.1pt;height:10.25pt;z-index:-251663872;mso-position-horizontal-relative:page" coordorigin="3191,523" coordsize="2,205" o:gfxdata="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">
                 <v:shape id="Freeform 21" o:spid="_x0000_s1027" style="position:absolute;left:3191;top:523;width:2;height:205;visibility:visible;mso-wrap-style:square;v-text-anchor:top" coordsize="2,205" o:gfxdata="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" path="m,l,205e" filled="f" strokecolor="#e2e1e1" strokeweight=".2405mm">
@@ -24743,7 +24747,7 @@
               </wp:anchor>
             </w:drawing>
           </mc:Choice>
-          <mc:Fallback xmlns:oel="http://schemas.microsoft.com/office/2019/extlst" xmlns:w16du="http://schemas.microsoft.com/office/word/2023/wordml/word16du" xmlns:w16sdtfl="http://schemas.microsoft.com/office/word/2024/wordml/sdtformatlock">
+          <mc:Fallback xmlns:w16sdtfl="http://schemas.microsoft.com/office/word/2024/wordml/sdtformatlock" xmlns:w16du="http://schemas.microsoft.com/office/word/2023/wordml/word16du" xmlns:oel="http://schemas.microsoft.com/office/2019/extlst">
             <w:pict>
               <v:group w14:anchorId="31112CAF" id="Group 18" o:spid="_x0000_s1026" style="position:absolute;margin-left:190.9pt;margin-top:26.15pt;width:.1pt;height:10.25pt;z-index:-251662848;mso-position-horizontal-relative:page" coordorigin="3818,523" coordsize="2,205" o:gfxdata="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">
                 <v:shape id="Freeform 19" o:spid="_x0000_s1027" style="position:absolute;left:3818;top:523;width:2;height:205;visibility:visible;mso-wrap-style:square;v-text-anchor:top" coordsize="2,205" o:gfxdata="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" path="m,l,205e" filled="f" strokecolor="#e2e1e1" strokeweight=".19708mm">
@@ -25936,7 +25940,7 @@
               </wp:anchor>
             </w:drawing>
           </mc:Choice>
-          <mc:Fallback xmlns:oel="http://schemas.microsoft.com/office/2019/extlst" xmlns:w16du="http://schemas.microsoft.com/office/word/2023/wordml/word16du" xmlns:w16sdtfl="http://schemas.microsoft.com/office/word/2024/wordml/sdtformatlock">
+          <mc:Fallback xmlns:w16sdtfl="http://schemas.microsoft.com/office/word/2024/wordml/sdtformatlock" xmlns:w16du="http://schemas.microsoft.com/office/word/2023/wordml/word16du" xmlns:oel="http://schemas.microsoft.com/office/2019/extlst">
             <w:pict>
               <v:group w14:anchorId="3CBB9A6A" id="Group 16" o:spid="_x0000_s1026" style="position:absolute;margin-left:255.15pt;margin-top:20.7pt;width:.1pt;height:10.25pt;z-index:-251661824;mso-position-horizontal-relative:page" coordorigin="5103,414" coordsize="2,205" o:gfxdata="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">
                 <v:shape id="Freeform 17" o:spid="_x0000_s1027" style="position:absolute;left:5103;top:414;width:2;height:205;visibility:visible;mso-wrap-style:square;v-text-anchor:top" coordsize="2,205" o:gfxdata="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" path="m,l,205e" filled="f" strokecolor="#e2e1e1" strokeweight=".24781mm">
@@ -26448,7 +26452,7 @@
               </wp:anchor>
             </w:drawing>
           </mc:Choice>
-          <mc:Fallback xmlns:oel="http://schemas.microsoft.com/office/2019/extlst" xmlns:w16du="http://schemas.microsoft.com/office/word/2023/wordml/word16du" xmlns:w16sdtfl="http://schemas.microsoft.com/office/word/2024/wordml/sdtformatlock">
+          <mc:Fallback xmlns:w16sdtfl="http://schemas.microsoft.com/office/word/2024/wordml/sdtformatlock" xmlns:w16du="http://schemas.microsoft.com/office/word/2023/wordml/word16du" xmlns:oel="http://schemas.microsoft.com/office/2019/extlst">
             <w:pict>
               <v:group w14:anchorId="461885C6" id="Group 14" o:spid="_x0000_s1026" style="position:absolute;margin-left:186.7pt;margin-top:9.3pt;width:.1pt;height:10.25pt;z-index:-251660800;mso-position-horizontal-relative:page" coordorigin="3734,186" coordsize="2,205" o:gfxdata="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">
                 <v:shape id="Freeform 15" o:spid="_x0000_s1027" style="position:absolute;left:3734;top:186;width:2;height:205;visibility:visible;mso-wrap-style:square;v-text-anchor:top" coordsize="2,205" o:gfxdata="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" path="m,l,205e" filled="f" strokecolor="#e2e1e1" strokeweight=".19708mm">
@@ -30340,7 +30344,7 @@
               </wp:inline>
             </w:drawing>
           </mc:Choice>
-          <mc:Fallback xmlns:oel="http://schemas.microsoft.com/office/2019/extlst" xmlns:w16du="http://schemas.microsoft.com/office/word/2023/wordml/word16du" xmlns:w16sdtfl="http://schemas.microsoft.com/office/word/2024/wordml/sdtformatlock">
+          <mc:Fallback xmlns:w16sdtfl="http://schemas.microsoft.com/office/word/2024/wordml/sdtformatlock" xmlns:w16du="http://schemas.microsoft.com/office/word/2023/wordml/word16du" xmlns:oel="http://schemas.microsoft.com/office/2019/extlst">
             <w:pict>
               <v:group w14:anchorId="70F94E3C" id="Group 11" o:spid="_x0000_s1026" style="width:100.3pt;height:1.8pt;mso-position-horizontal-relative:char;mso-position-vertical-relative:line" coordsize="2006,36" o:gfxdata="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">
                 <v:group id="Group 12" o:spid="_x0000_s1027" style="position:absolute;left:18;top:18;width:1971;height:2" coordorigin="18,18" coordsize="1971,2" o:gfxdata="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">
@@ -31285,7 +31289,7 @@
               </wp:inline>
             </w:drawing>
           </mc:Choice>
-          <mc:Fallback xmlns:oel="http://schemas.microsoft.com/office/2019/extlst" xmlns:w16du="http://schemas.microsoft.com/office/word/2023/wordml/word16du" xmlns:w16sdtfl="http://schemas.microsoft.com/office/word/2024/wordml/sdtformatlock">
+          <mc:Fallback xmlns:w16sdtfl="http://schemas.microsoft.com/office/word/2024/wordml/sdtformatlock" xmlns:w16du="http://schemas.microsoft.com/office/word/2023/wordml/word16du" xmlns:oel="http://schemas.microsoft.com/office/2019/extlst">
             <w:pict>
               <v:group w14:anchorId="0107B822" id="Group 8" o:spid="_x0000_s1026" style="width:87.95pt;height:2pt;mso-position-horizontal-relative:char;mso-position-vertical-relative:line" coordsize="1759,40" o:gfxdata="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">
                 <v:group id="Group 9" o:spid="_x0000_s1027" style="position:absolute;left:20;top:20;width:1719;height:2" coordorigin="20,20" coordsize="1719,2" o:gfxdata="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">
@@ -32006,7 +32010,7 @@
               </wp:anchor>
             </w:drawing>
           </mc:Choice>
-          <mc:Fallback xmlns:oel="http://schemas.microsoft.com/office/2019/extlst" xmlns:w16du="http://schemas.microsoft.com/office/word/2023/wordml/word16du" xmlns:w16sdtfl="http://schemas.microsoft.com/office/word/2024/wordml/sdtformatlock">
+          <mc:Fallback xmlns:w16sdtfl="http://schemas.microsoft.com/office/word/2024/wordml/sdtformatlock" xmlns:w16du="http://schemas.microsoft.com/office/word/2023/wordml/word16du" xmlns:oel="http://schemas.microsoft.com/office/2019/extlst">
             <w:pict>
               <v:group w14:anchorId="2845289B" id="Group 6" o:spid="_x0000_s1026" style="position:absolute;margin-left:142.25pt;margin-top:20.7pt;width:.1pt;height:10.25pt;z-index:-251659776;mso-position-horizontal-relative:page" coordorigin="2845,414" coordsize="2,205" o:gfxdata="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">
                 <v:shape id="Freeform 7" o:spid="_x0000_s1027" style="position:absolute;left:2845;top:414;width:2;height:205;visibility:visible;mso-wrap-style:square;v-text-anchor:top" coordsize="2,205" o:gfxdata="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" path="m,l,205e" filled="f" strokecolor="#e2e1e1" strokeweight=".22911mm">
@@ -33982,6 +33986,29 @@
       <w:lang w:val="es-MX"/>
     </w:rPr>
   </w:style>
+  <w:style w:type="character" w:styleId="Hipervnculo">
+    <w:name w:val="Hyperlink"/>
+    <w:basedOn w:val="Fuentedeprrafopredeter"/>
+    <w:uiPriority w:val="99"/>
+    <w:unhideWhenUsed/>
+    <w:rsid w:val="00685F3D"/>
+    <w:rPr>
+      <w:color w:val="0000FF" w:themeColor="hyperlink"/>
+      <w:u w:val="single"/>
+    </w:rPr>
+  </w:style>
+  <w:style w:type="character" w:styleId="Mencinsinresolver">
+    <w:name w:val="Unresolved Mention"/>
+    <w:basedOn w:val="Fuentedeprrafopredeter"/>
+    <w:uiPriority w:val="99"/>
+    <w:semiHidden/>
+    <w:unhideWhenUsed/>
+    <w:rsid w:val="00685F3D"/>
+    <w:rPr>
+      <w:color w:val="605E5C"/>
+      <w:shd w:val="clear" w:color="auto" w:fill="E1DFDD"/>
+    </w:rPr>
+  </w:style>
 </w:styles>
 </file>
 

</xml_diff>